<commit_message>
elements finding techniques modified day1wordfile
</commit_message>
<xml_diff>
--- a/Day 1.docx
+++ b/Day 1.docx
@@ -127,6 +127,7 @@
           <w:lang w:eastAsia="en-IN"/>
         </w:rPr>
       </w:pPr>
+      <w:proofErr w:type="spellStart"/>
       <w:r>
         <w:rPr>
           <w:rFonts w:ascii="Consolas" w:eastAsia="Times New Roman" w:hAnsi="Consolas" w:cs="Courier New"/>
@@ -135,7 +136,106 @@
           <w:szCs w:val="20"/>
           <w:lang w:eastAsia="en-IN"/>
         </w:rPr>
-        <w:t>WebElement elementName = driver.findElement(By.LocatorStrategy("LocatorValue"));</w:t>
+        <w:t>WebElement</w:t>
+      </w:r>
+      <w:proofErr w:type="spellEnd"/>
+      <w:r>
+        <w:rPr>
+          <w:rFonts w:ascii="Consolas" w:eastAsia="Times New Roman" w:hAnsi="Consolas" w:cs="Courier New"/>
+          <w:color w:val="222222"/>
+          <w:sz w:val="20"/>
+          <w:szCs w:val="20"/>
+          <w:lang w:eastAsia="en-IN"/>
+        </w:rPr>
+        <w:t xml:space="preserve"> </w:t>
+      </w:r>
+      <w:proofErr w:type="spellStart"/>
+      <w:r>
+        <w:rPr>
+          <w:rFonts w:ascii="Consolas" w:eastAsia="Times New Roman" w:hAnsi="Consolas" w:cs="Courier New"/>
+          <w:color w:val="222222"/>
+          <w:sz w:val="20"/>
+          <w:szCs w:val="20"/>
+          <w:lang w:eastAsia="en-IN"/>
+        </w:rPr>
+        <w:t>elementName</w:t>
+      </w:r>
+      <w:proofErr w:type="spellEnd"/>
+      <w:r>
+        <w:rPr>
+          <w:rFonts w:ascii="Consolas" w:eastAsia="Times New Roman" w:hAnsi="Consolas" w:cs="Courier New"/>
+          <w:color w:val="222222"/>
+          <w:sz w:val="20"/>
+          <w:szCs w:val="20"/>
+          <w:lang w:eastAsia="en-IN"/>
+        </w:rPr>
+        <w:t xml:space="preserve"> = </w:t>
+      </w:r>
+      <w:proofErr w:type="spellStart"/>
+      <w:r>
+        <w:rPr>
+          <w:rFonts w:ascii="Consolas" w:eastAsia="Times New Roman" w:hAnsi="Consolas" w:cs="Courier New"/>
+          <w:color w:val="222222"/>
+          <w:sz w:val="20"/>
+          <w:szCs w:val="20"/>
+          <w:lang w:eastAsia="en-IN"/>
+        </w:rPr>
+        <w:t>driver.findElement</w:t>
+      </w:r>
+      <w:proofErr w:type="spellEnd"/>
+      <w:r>
+        <w:rPr>
+          <w:rFonts w:ascii="Consolas" w:eastAsia="Times New Roman" w:hAnsi="Consolas" w:cs="Courier New"/>
+          <w:color w:val="222222"/>
+          <w:sz w:val="20"/>
+          <w:szCs w:val="20"/>
+          <w:lang w:eastAsia="en-IN"/>
+        </w:rPr>
+        <w:t>(</w:t>
+      </w:r>
+      <w:proofErr w:type="spellStart"/>
+      <w:r>
+        <w:rPr>
+          <w:rFonts w:ascii="Consolas" w:eastAsia="Times New Roman" w:hAnsi="Consolas" w:cs="Courier New"/>
+          <w:color w:val="222222"/>
+          <w:sz w:val="20"/>
+          <w:szCs w:val="20"/>
+          <w:lang w:eastAsia="en-IN"/>
+        </w:rPr>
+        <w:t>By.LocatorStrategy</w:t>
+      </w:r>
+      <w:proofErr w:type="spellEnd"/>
+      <w:r>
+        <w:rPr>
+          <w:rFonts w:ascii="Consolas" w:eastAsia="Times New Roman" w:hAnsi="Consolas" w:cs="Courier New"/>
+          <w:color w:val="222222"/>
+          <w:sz w:val="20"/>
+          <w:szCs w:val="20"/>
+          <w:lang w:eastAsia="en-IN"/>
+        </w:rPr>
+        <w:t>("</w:t>
+      </w:r>
+      <w:proofErr w:type="spellStart"/>
+      <w:r>
+        <w:rPr>
+          <w:rFonts w:ascii="Consolas" w:eastAsia="Times New Roman" w:hAnsi="Consolas" w:cs="Courier New"/>
+          <w:color w:val="222222"/>
+          <w:sz w:val="20"/>
+          <w:szCs w:val="20"/>
+          <w:lang w:eastAsia="en-IN"/>
+        </w:rPr>
+        <w:t>LocatorValue</w:t>
+      </w:r>
+      <w:proofErr w:type="spellEnd"/>
+      <w:r>
+        <w:rPr>
+          <w:rFonts w:ascii="Consolas" w:eastAsia="Times New Roman" w:hAnsi="Consolas" w:cs="Courier New"/>
+          <w:color w:val="222222"/>
+          <w:sz w:val="20"/>
+          <w:szCs w:val="20"/>
+          <w:lang w:eastAsia="en-IN"/>
+        </w:rPr>
+        <w:t>"));</w:t>
       </w:r>
     </w:p>
     <w:p>
@@ -433,132 +533,364 @@
           <w:szCs w:val="24"/>
           <w:lang w:eastAsia="en-IN"/>
         </w:rPr>
-        <w:t xml:space="preserve">In some cases Web Elements might be Hidden in the Web page. Due to this issue We will get (ElementNotVisible Exception). </w:t>
-      </w:r>
-      <w:r>
-        <w:rPr>
-          <w:rFonts w:ascii="Source Sans Pro" w:eastAsia="Times New Roman" w:hAnsi="Source Sans Pro" w:cs="Times New Roman"/>
-          <w:color w:val="222222"/>
-          <w:sz w:val="24"/>
-          <w:szCs w:val="24"/>
-          <w:lang w:eastAsia="en-IN"/>
-        </w:rPr>
-        <w:t>This will cause Automation cases will fail.</w:t>
-      </w:r>
-    </w:p>
-    <w:p>
-      <w:pPr>
-        <w:shd w:val="clear" w:color="auto" w:fill="FFFFFF"/>
-        <w:spacing w:before="100" w:beforeAutospacing="1" w:after="100" w:afterAutospacing="1" w:line="240" w:lineRule="auto"/>
-        <w:rPr>
-          <w:rFonts w:ascii="Source Sans Pro" w:eastAsia="Times New Roman" w:hAnsi="Source Sans Pro" w:cs="Times New Roman"/>
-          <w:color w:val="222222"/>
-          <w:sz w:val="24"/>
-          <w:szCs w:val="24"/>
-          <w:lang w:eastAsia="en-IN"/>
-        </w:rPr>
-      </w:pPr>
-      <w:r>
-        <w:rPr>
-          <w:rFonts w:ascii="Source Sans Pro" w:eastAsia="Times New Roman" w:hAnsi="Source Sans Pro" w:cs="Times New Roman"/>
-          <w:color w:val="222222"/>
-          <w:sz w:val="24"/>
-          <w:szCs w:val="24"/>
-          <w:lang w:eastAsia="en-IN"/>
-        </w:rPr>
-        <w:t>In order to solve this issue we need to handle this Exception by checking the Size of the Webelement.</w:t>
-      </w:r>
-    </w:p>
-    <w:p>
-      <w:pPr>
-        <w:shd w:val="clear" w:color="auto" w:fill="FFFFFF"/>
-        <w:spacing w:before="100" w:beforeAutospacing="1" w:after="100" w:afterAutospacing="1" w:line="240" w:lineRule="auto"/>
-        <w:rPr>
-          <w:rFonts w:ascii="Source Sans Pro" w:eastAsia="Times New Roman" w:hAnsi="Source Sans Pro" w:cs="Times New Roman"/>
-          <w:color w:val="222222"/>
-          <w:sz w:val="24"/>
-          <w:szCs w:val="24"/>
-          <w:lang w:eastAsia="en-IN"/>
-        </w:rPr>
-      </w:pPr>
-      <w:r>
-        <w:rPr>
-          <w:rFonts w:ascii="Source Sans Pro" w:eastAsia="Times New Roman" w:hAnsi="Source Sans Pro" w:cs="Times New Roman"/>
-          <w:color w:val="222222"/>
-          <w:sz w:val="24"/>
-          <w:szCs w:val="24"/>
-          <w:lang w:eastAsia="en-IN"/>
-        </w:rPr>
-        <w:t>List&lt;WebElement&gt; elements= driver.findElements(By.id(“locator”));</w:t>
-      </w:r>
-    </w:p>
-    <w:p>
-      <w:pPr>
-        <w:shd w:val="clear" w:color="auto" w:fill="FFFFFF"/>
-        <w:spacing w:before="100" w:beforeAutospacing="1" w:after="100" w:afterAutospacing="1" w:line="240" w:lineRule="auto"/>
-        <w:rPr>
-          <w:rFonts w:ascii="Source Sans Pro" w:eastAsia="Times New Roman" w:hAnsi="Source Sans Pro" w:cs="Times New Roman"/>
-          <w:color w:val="222222"/>
-          <w:sz w:val="24"/>
-          <w:szCs w:val="24"/>
-          <w:lang w:eastAsia="en-IN"/>
-        </w:rPr>
-      </w:pPr>
-      <w:r>
-        <w:rPr>
-          <w:rFonts w:ascii="Source Sans Pro" w:eastAsia="Times New Roman" w:hAnsi="Source Sans Pro" w:cs="Times New Roman"/>
-          <w:color w:val="222222"/>
-          <w:sz w:val="24"/>
-          <w:szCs w:val="24"/>
-          <w:lang w:eastAsia="en-IN"/>
-        </w:rPr>
-        <w:t>Int size=elements.size();</w:t>
-      </w:r>
-    </w:p>
-    <w:p>
-      <w:pPr>
-        <w:shd w:val="clear" w:color="auto" w:fill="FFFFFF"/>
-        <w:spacing w:before="100" w:beforeAutospacing="1" w:after="100" w:afterAutospacing="1" w:line="240" w:lineRule="auto"/>
-        <w:rPr>
-          <w:rFonts w:ascii="Source Sans Pro" w:eastAsia="Times New Roman" w:hAnsi="Source Sans Pro" w:cs="Times New Roman"/>
-          <w:color w:val="222222"/>
-          <w:sz w:val="24"/>
-          <w:szCs w:val="24"/>
-          <w:lang w:eastAsia="en-IN"/>
-        </w:rPr>
-      </w:pPr>
-      <w:r>
-        <w:rPr>
-          <w:rFonts w:ascii="Source Sans Pro" w:eastAsia="Times New Roman" w:hAnsi="Source Sans Pro" w:cs="Times New Roman"/>
-          <w:color w:val="222222"/>
-          <w:sz w:val="24"/>
-          <w:szCs w:val="24"/>
-          <w:lang w:eastAsia="en-IN"/>
-        </w:rPr>
-        <w:t>For(int i=0;i&lt;size;i++){</w:t>
-      </w:r>
-    </w:p>
-    <w:p>
-      <w:pPr>
-        <w:shd w:val="clear" w:color="auto" w:fill="FFFFFF"/>
-        <w:spacing w:before="100" w:beforeAutospacing="1" w:after="100" w:afterAutospacing="1" w:line="240" w:lineRule="auto"/>
-        <w:rPr>
-          <w:rFonts w:ascii="Source Sans Pro" w:eastAsia="Times New Roman" w:hAnsi="Source Sans Pro" w:cs="Times New Roman"/>
-          <w:color w:val="222222"/>
-          <w:sz w:val="24"/>
-          <w:szCs w:val="24"/>
-          <w:lang w:eastAsia="en-IN"/>
-        </w:rPr>
-      </w:pPr>
-      <w:r>
-        <w:rPr>
-          <w:rFonts w:ascii="Source Sans Pro" w:eastAsia="Times New Roman" w:hAnsi="Source Sans Pro" w:cs="Times New Roman"/>
-          <w:color w:val="222222"/>
-          <w:sz w:val="24"/>
-          <w:szCs w:val="24"/>
-          <w:lang w:eastAsia="en-IN"/>
-        </w:rPr>
-        <w:t>Int x=elements.get(i).getLocation().getx();</w:t>
+        <w:t>In some cases Web Elements might be Hidden in the Web page. Due to this issue We will get (</w:t>
+      </w:r>
+      <w:proofErr w:type="spellStart"/>
+      <w:r>
+        <w:rPr>
+          <w:rFonts w:ascii="Source Sans Pro" w:eastAsia="Times New Roman" w:hAnsi="Source Sans Pro" w:cs="Times New Roman"/>
+          <w:color w:val="222222"/>
+          <w:sz w:val="24"/>
+          <w:szCs w:val="24"/>
+          <w:lang w:eastAsia="en-IN"/>
+        </w:rPr>
+        <w:t>ElementNotVisible</w:t>
+      </w:r>
+      <w:proofErr w:type="spellEnd"/>
+      <w:r>
+        <w:rPr>
+          <w:rFonts w:ascii="Source Sans Pro" w:eastAsia="Times New Roman" w:hAnsi="Source Sans Pro" w:cs="Times New Roman"/>
+          <w:color w:val="222222"/>
+          <w:sz w:val="24"/>
+          <w:szCs w:val="24"/>
+          <w:lang w:eastAsia="en-IN"/>
+        </w:rPr>
+        <w:t xml:space="preserve"> Exception). This will cause Automation cases will fail.</w:t>
+      </w:r>
+    </w:p>
+    <w:p>
+      <w:pPr>
+        <w:shd w:val="clear" w:color="auto" w:fill="FFFFFF"/>
+        <w:spacing w:before="100" w:beforeAutospacing="1" w:after="100" w:afterAutospacing="1" w:line="240" w:lineRule="auto"/>
+        <w:rPr>
+          <w:rFonts w:ascii="Source Sans Pro" w:eastAsia="Times New Roman" w:hAnsi="Source Sans Pro" w:cs="Times New Roman"/>
+          <w:color w:val="222222"/>
+          <w:sz w:val="24"/>
+          <w:szCs w:val="24"/>
+          <w:lang w:eastAsia="en-IN"/>
+        </w:rPr>
+      </w:pPr>
+      <w:r>
+        <w:rPr>
+          <w:rFonts w:ascii="Source Sans Pro" w:eastAsia="Times New Roman" w:hAnsi="Source Sans Pro" w:cs="Times New Roman"/>
+          <w:color w:val="222222"/>
+          <w:sz w:val="24"/>
+          <w:szCs w:val="24"/>
+          <w:lang w:eastAsia="en-IN"/>
+        </w:rPr>
+        <w:t xml:space="preserve">In order to solve this issue we need to handle this Exception by checking the Size of the </w:t>
+      </w:r>
+      <w:proofErr w:type="spellStart"/>
+      <w:r>
+        <w:rPr>
+          <w:rFonts w:ascii="Source Sans Pro" w:eastAsia="Times New Roman" w:hAnsi="Source Sans Pro" w:cs="Times New Roman"/>
+          <w:color w:val="222222"/>
+          <w:sz w:val="24"/>
+          <w:szCs w:val="24"/>
+          <w:lang w:eastAsia="en-IN"/>
+        </w:rPr>
+        <w:t>Webelement</w:t>
+      </w:r>
+      <w:proofErr w:type="spellEnd"/>
+      <w:r>
+        <w:rPr>
+          <w:rFonts w:ascii="Source Sans Pro" w:eastAsia="Times New Roman" w:hAnsi="Source Sans Pro" w:cs="Times New Roman"/>
+          <w:color w:val="222222"/>
+          <w:sz w:val="24"/>
+          <w:szCs w:val="24"/>
+          <w:lang w:eastAsia="en-IN"/>
+        </w:rPr>
+        <w:t>.</w:t>
+      </w:r>
+    </w:p>
+    <w:p>
+      <w:pPr>
+        <w:shd w:val="clear" w:color="auto" w:fill="FFFFFF"/>
+        <w:spacing w:before="100" w:beforeAutospacing="1" w:after="100" w:afterAutospacing="1" w:line="240" w:lineRule="auto"/>
+        <w:rPr>
+          <w:rFonts w:ascii="Source Sans Pro" w:eastAsia="Times New Roman" w:hAnsi="Source Sans Pro" w:cs="Times New Roman"/>
+          <w:color w:val="222222"/>
+          <w:sz w:val="24"/>
+          <w:szCs w:val="24"/>
+          <w:lang w:eastAsia="en-IN"/>
+        </w:rPr>
+      </w:pPr>
+      <w:r>
+        <w:rPr>
+          <w:rFonts w:ascii="Source Sans Pro" w:eastAsia="Times New Roman" w:hAnsi="Source Sans Pro" w:cs="Times New Roman"/>
+          <w:color w:val="222222"/>
+          <w:sz w:val="24"/>
+          <w:szCs w:val="24"/>
+          <w:lang w:eastAsia="en-IN"/>
+        </w:rPr>
+        <w:t>List&lt;</w:t>
+      </w:r>
+      <w:proofErr w:type="spellStart"/>
+      <w:r>
+        <w:rPr>
+          <w:rFonts w:ascii="Source Sans Pro" w:eastAsia="Times New Roman" w:hAnsi="Source Sans Pro" w:cs="Times New Roman"/>
+          <w:color w:val="222222"/>
+          <w:sz w:val="24"/>
+          <w:szCs w:val="24"/>
+          <w:lang w:eastAsia="en-IN"/>
+        </w:rPr>
+        <w:t>WebElement</w:t>
+      </w:r>
+      <w:proofErr w:type="spellEnd"/>
+      <w:r>
+        <w:rPr>
+          <w:rFonts w:ascii="Source Sans Pro" w:eastAsia="Times New Roman" w:hAnsi="Source Sans Pro" w:cs="Times New Roman"/>
+          <w:color w:val="222222"/>
+          <w:sz w:val="24"/>
+          <w:szCs w:val="24"/>
+          <w:lang w:eastAsia="en-IN"/>
+        </w:rPr>
+        <w:t xml:space="preserve">&gt; elements= </w:t>
+      </w:r>
+      <w:proofErr w:type="spellStart"/>
+      <w:r>
+        <w:rPr>
+          <w:rFonts w:ascii="Source Sans Pro" w:eastAsia="Times New Roman" w:hAnsi="Source Sans Pro" w:cs="Times New Roman"/>
+          <w:color w:val="222222"/>
+          <w:sz w:val="24"/>
+          <w:szCs w:val="24"/>
+          <w:lang w:eastAsia="en-IN"/>
+        </w:rPr>
+        <w:t>driver.findElements</w:t>
+      </w:r>
+      <w:proofErr w:type="spellEnd"/>
+      <w:r>
+        <w:rPr>
+          <w:rFonts w:ascii="Source Sans Pro" w:eastAsia="Times New Roman" w:hAnsi="Source Sans Pro" w:cs="Times New Roman"/>
+          <w:color w:val="222222"/>
+          <w:sz w:val="24"/>
+          <w:szCs w:val="24"/>
+          <w:lang w:eastAsia="en-IN"/>
+        </w:rPr>
+        <w:t>(By.id(“locator”));</w:t>
+      </w:r>
+    </w:p>
+    <w:p>
+      <w:pPr>
+        <w:shd w:val="clear" w:color="auto" w:fill="FFFFFF"/>
+        <w:spacing w:before="100" w:beforeAutospacing="1" w:after="100" w:afterAutospacing="1" w:line="240" w:lineRule="auto"/>
+        <w:rPr>
+          <w:rFonts w:ascii="Source Sans Pro" w:eastAsia="Times New Roman" w:hAnsi="Source Sans Pro" w:cs="Times New Roman"/>
+          <w:color w:val="222222"/>
+          <w:sz w:val="24"/>
+          <w:szCs w:val="24"/>
+          <w:lang w:eastAsia="en-IN"/>
+        </w:rPr>
+      </w:pPr>
+      <w:r>
+        <w:rPr>
+          <w:rFonts w:ascii="Source Sans Pro" w:eastAsia="Times New Roman" w:hAnsi="Source Sans Pro" w:cs="Times New Roman"/>
+          <w:color w:val="222222"/>
+          <w:sz w:val="24"/>
+          <w:szCs w:val="24"/>
+          <w:lang w:eastAsia="en-IN"/>
+        </w:rPr>
+        <w:t>Int size=</w:t>
+      </w:r>
+      <w:proofErr w:type="spellStart"/>
+      <w:r>
+        <w:rPr>
+          <w:rFonts w:ascii="Source Sans Pro" w:eastAsia="Times New Roman" w:hAnsi="Source Sans Pro" w:cs="Times New Roman"/>
+          <w:color w:val="222222"/>
+          <w:sz w:val="24"/>
+          <w:szCs w:val="24"/>
+          <w:lang w:eastAsia="en-IN"/>
+        </w:rPr>
+        <w:t>elements.size</w:t>
+      </w:r>
+      <w:proofErr w:type="spellEnd"/>
+      <w:r>
+        <w:rPr>
+          <w:rFonts w:ascii="Source Sans Pro" w:eastAsia="Times New Roman" w:hAnsi="Source Sans Pro" w:cs="Times New Roman"/>
+          <w:color w:val="222222"/>
+          <w:sz w:val="24"/>
+          <w:szCs w:val="24"/>
+          <w:lang w:eastAsia="en-IN"/>
+        </w:rPr>
+        <w:t>();</w:t>
+      </w:r>
+    </w:p>
+    <w:p>
+      <w:pPr>
+        <w:shd w:val="clear" w:color="auto" w:fill="FFFFFF"/>
+        <w:spacing w:before="100" w:beforeAutospacing="1" w:after="100" w:afterAutospacing="1" w:line="240" w:lineRule="auto"/>
+        <w:rPr>
+          <w:rFonts w:ascii="Source Sans Pro" w:eastAsia="Times New Roman" w:hAnsi="Source Sans Pro" w:cs="Times New Roman"/>
+          <w:color w:val="222222"/>
+          <w:sz w:val="24"/>
+          <w:szCs w:val="24"/>
+          <w:lang w:eastAsia="en-IN"/>
+        </w:rPr>
+      </w:pPr>
+      <w:r>
+        <w:rPr>
+          <w:rFonts w:ascii="Source Sans Pro" w:eastAsia="Times New Roman" w:hAnsi="Source Sans Pro" w:cs="Times New Roman"/>
+          <w:color w:val="222222"/>
+          <w:sz w:val="24"/>
+          <w:szCs w:val="24"/>
+          <w:lang w:eastAsia="en-IN"/>
+        </w:rPr>
+        <w:t xml:space="preserve">For(int </w:t>
+      </w:r>
+      <w:proofErr w:type="spellStart"/>
+      <w:r>
+        <w:rPr>
+          <w:rFonts w:ascii="Source Sans Pro" w:eastAsia="Times New Roman" w:hAnsi="Source Sans Pro" w:cs="Times New Roman"/>
+          <w:color w:val="222222"/>
+          <w:sz w:val="24"/>
+          <w:szCs w:val="24"/>
+          <w:lang w:eastAsia="en-IN"/>
+        </w:rPr>
+        <w:t>i</w:t>
+      </w:r>
+      <w:proofErr w:type="spellEnd"/>
+      <w:r>
+        <w:rPr>
+          <w:rFonts w:ascii="Source Sans Pro" w:eastAsia="Times New Roman" w:hAnsi="Source Sans Pro" w:cs="Times New Roman"/>
+          <w:color w:val="222222"/>
+          <w:sz w:val="24"/>
+          <w:szCs w:val="24"/>
+          <w:lang w:eastAsia="en-IN"/>
+        </w:rPr>
+        <w:t>=0;i&lt;</w:t>
+      </w:r>
+      <w:proofErr w:type="spellStart"/>
+      <w:r>
+        <w:rPr>
+          <w:rFonts w:ascii="Source Sans Pro" w:eastAsia="Times New Roman" w:hAnsi="Source Sans Pro" w:cs="Times New Roman"/>
+          <w:color w:val="222222"/>
+          <w:sz w:val="24"/>
+          <w:szCs w:val="24"/>
+          <w:lang w:eastAsia="en-IN"/>
+        </w:rPr>
+        <w:t>size;i</w:t>
+      </w:r>
+      <w:proofErr w:type="spellEnd"/>
+      <w:r>
+        <w:rPr>
+          <w:rFonts w:ascii="Source Sans Pro" w:eastAsia="Times New Roman" w:hAnsi="Source Sans Pro" w:cs="Times New Roman"/>
+          <w:color w:val="222222"/>
+          <w:sz w:val="24"/>
+          <w:szCs w:val="24"/>
+          <w:lang w:eastAsia="en-IN"/>
+        </w:rPr>
+        <w:t>++){</w:t>
+      </w:r>
+    </w:p>
+    <w:p>
+      <w:pPr>
+        <w:shd w:val="clear" w:color="auto" w:fill="FFFFFF"/>
+        <w:spacing w:before="100" w:beforeAutospacing="1" w:after="100" w:afterAutospacing="1" w:line="240" w:lineRule="auto"/>
+        <w:rPr>
+          <w:rFonts w:ascii="Source Sans Pro" w:eastAsia="Times New Roman" w:hAnsi="Source Sans Pro" w:cs="Times New Roman"/>
+          <w:color w:val="222222"/>
+          <w:sz w:val="24"/>
+          <w:szCs w:val="24"/>
+          <w:lang w:eastAsia="en-IN"/>
+        </w:rPr>
+      </w:pPr>
+      <w:r>
+        <w:rPr>
+          <w:rFonts w:ascii="Source Sans Pro" w:eastAsia="Times New Roman" w:hAnsi="Source Sans Pro" w:cs="Times New Roman"/>
+          <w:color w:val="222222"/>
+          <w:sz w:val="24"/>
+          <w:szCs w:val="24"/>
+          <w:lang w:eastAsia="en-IN"/>
+        </w:rPr>
+        <w:t>Int x=</w:t>
+      </w:r>
+      <w:proofErr w:type="spellStart"/>
+      <w:r>
+        <w:rPr>
+          <w:rFonts w:ascii="Source Sans Pro" w:eastAsia="Times New Roman" w:hAnsi="Source Sans Pro" w:cs="Times New Roman"/>
+          <w:color w:val="222222"/>
+          <w:sz w:val="24"/>
+          <w:szCs w:val="24"/>
+          <w:lang w:eastAsia="en-IN"/>
+        </w:rPr>
+        <w:t>elements.get</w:t>
+      </w:r>
+      <w:proofErr w:type="spellEnd"/>
+      <w:r>
+        <w:rPr>
+          <w:rFonts w:ascii="Source Sans Pro" w:eastAsia="Times New Roman" w:hAnsi="Source Sans Pro" w:cs="Times New Roman"/>
+          <w:color w:val="222222"/>
+          <w:sz w:val="24"/>
+          <w:szCs w:val="24"/>
+          <w:lang w:eastAsia="en-IN"/>
+        </w:rPr>
+        <w:t>(</w:t>
+      </w:r>
+      <w:proofErr w:type="spellStart"/>
+      <w:r>
+        <w:rPr>
+          <w:rFonts w:ascii="Source Sans Pro" w:eastAsia="Times New Roman" w:hAnsi="Source Sans Pro" w:cs="Times New Roman"/>
+          <w:color w:val="222222"/>
+          <w:sz w:val="24"/>
+          <w:szCs w:val="24"/>
+          <w:lang w:eastAsia="en-IN"/>
+        </w:rPr>
+        <w:t>i</w:t>
+      </w:r>
+      <w:proofErr w:type="spellEnd"/>
+      <w:r>
+        <w:rPr>
+          <w:rFonts w:ascii="Source Sans Pro" w:eastAsia="Times New Roman" w:hAnsi="Source Sans Pro" w:cs="Times New Roman"/>
+          <w:color w:val="222222"/>
+          <w:sz w:val="24"/>
+          <w:szCs w:val="24"/>
+          <w:lang w:eastAsia="en-IN"/>
+        </w:rPr>
+        <w:t>).</w:t>
+      </w:r>
+      <w:proofErr w:type="spellStart"/>
+      <w:r>
+        <w:rPr>
+          <w:rFonts w:ascii="Source Sans Pro" w:eastAsia="Times New Roman" w:hAnsi="Source Sans Pro" w:cs="Times New Roman"/>
+          <w:color w:val="222222"/>
+          <w:sz w:val="24"/>
+          <w:szCs w:val="24"/>
+          <w:lang w:eastAsia="en-IN"/>
+        </w:rPr>
+        <w:t>getLocation</w:t>
+      </w:r>
+      <w:proofErr w:type="spellEnd"/>
+      <w:r>
+        <w:rPr>
+          <w:rFonts w:ascii="Source Sans Pro" w:eastAsia="Times New Roman" w:hAnsi="Source Sans Pro" w:cs="Times New Roman"/>
+          <w:color w:val="222222"/>
+          <w:sz w:val="24"/>
+          <w:szCs w:val="24"/>
+          <w:lang w:eastAsia="en-IN"/>
+        </w:rPr>
+        <w:t>().</w:t>
+      </w:r>
+      <w:proofErr w:type="spellStart"/>
+      <w:r>
+        <w:rPr>
+          <w:rFonts w:ascii="Source Sans Pro" w:eastAsia="Times New Roman" w:hAnsi="Source Sans Pro" w:cs="Times New Roman"/>
+          <w:color w:val="222222"/>
+          <w:sz w:val="24"/>
+          <w:szCs w:val="24"/>
+          <w:lang w:eastAsia="en-IN"/>
+        </w:rPr>
+        <w:t>getx</w:t>
+      </w:r>
+      <w:proofErr w:type="spellEnd"/>
+      <w:r>
+        <w:rPr>
+          <w:rFonts w:ascii="Source Sans Pro" w:eastAsia="Times New Roman" w:hAnsi="Source Sans Pro" w:cs="Times New Roman"/>
+          <w:color w:val="222222"/>
+          <w:sz w:val="24"/>
+          <w:szCs w:val="24"/>
+          <w:lang w:eastAsia="en-IN"/>
+        </w:rPr>
+        <w:t>();</w:t>
       </w:r>
     </w:p>
     <w:p>
@@ -596,25 +928,49 @@
           <w:lang w:eastAsia="en-IN"/>
         </w:rPr>
       </w:pPr>
-      <w:r>
-        <w:rPr>
-          <w:rFonts w:ascii="Source Sans Pro" w:eastAsia="Times New Roman" w:hAnsi="Source Sans Pro" w:cs="Times New Roman"/>
-          <w:color w:val="222222"/>
-          <w:sz w:val="24"/>
-          <w:szCs w:val="24"/>
-          <w:lang w:eastAsia="en-IN"/>
-        </w:rPr>
-        <w:t>elements.get(i)</w:t>
-      </w:r>
-      <w:r>
-        <w:rPr>
-          <w:rFonts w:ascii="Source Sans Pro" w:eastAsia="Times New Roman" w:hAnsi="Source Sans Pro" w:cs="Times New Roman"/>
-          <w:color w:val="222222"/>
-          <w:sz w:val="24"/>
-          <w:szCs w:val="24"/>
-          <w:lang w:eastAsia="en-IN"/>
-        </w:rPr>
-        <w:t>.click()}</w:t>
+      <w:proofErr w:type="spellStart"/>
+      <w:r>
+        <w:rPr>
+          <w:rFonts w:ascii="Source Sans Pro" w:eastAsia="Times New Roman" w:hAnsi="Source Sans Pro" w:cs="Times New Roman"/>
+          <w:color w:val="222222"/>
+          <w:sz w:val="24"/>
+          <w:szCs w:val="24"/>
+          <w:lang w:eastAsia="en-IN"/>
+        </w:rPr>
+        <w:t>elements.get</w:t>
+      </w:r>
+      <w:proofErr w:type="spellEnd"/>
+      <w:r>
+        <w:rPr>
+          <w:rFonts w:ascii="Source Sans Pro" w:eastAsia="Times New Roman" w:hAnsi="Source Sans Pro" w:cs="Times New Roman"/>
+          <w:color w:val="222222"/>
+          <w:sz w:val="24"/>
+          <w:szCs w:val="24"/>
+          <w:lang w:eastAsia="en-IN"/>
+        </w:rPr>
+        <w:t>(</w:t>
+      </w:r>
+      <w:proofErr w:type="spellStart"/>
+      <w:r>
+        <w:rPr>
+          <w:rFonts w:ascii="Source Sans Pro" w:eastAsia="Times New Roman" w:hAnsi="Source Sans Pro" w:cs="Times New Roman"/>
+          <w:color w:val="222222"/>
+          <w:sz w:val="24"/>
+          <w:szCs w:val="24"/>
+          <w:lang w:eastAsia="en-IN"/>
+        </w:rPr>
+        <w:t>i</w:t>
+      </w:r>
+      <w:proofErr w:type="spellEnd"/>
+      <w:r>
+        <w:rPr>
+          <w:rFonts w:ascii="Source Sans Pro" w:eastAsia="Times New Roman" w:hAnsi="Source Sans Pro" w:cs="Times New Roman"/>
+          <w:color w:val="222222"/>
+          <w:sz w:val="24"/>
+          <w:szCs w:val="24"/>
+          <w:lang w:eastAsia="en-IN"/>
+        </w:rPr>
+        <w:t>).click()}</w:t>
       </w:r>
     </w:p>
     <w:p>
@@ -696,31 +1052,65 @@
           <w:szCs w:val="24"/>
           <w:lang w:eastAsia="en-IN"/>
         </w:rPr>
-        <w:t>We can use javascriptexecutor to run the Command</w:t>
-      </w:r>
-    </w:p>
-    <w:p>
-      <w:pPr>
-        <w:shd w:val="clear" w:color="auto" w:fill="FFFFFF"/>
-        <w:spacing w:before="100" w:beforeAutospacing="1" w:after="100" w:afterAutospacing="1" w:line="240" w:lineRule="auto"/>
-        <w:rPr>
-          <w:rFonts w:ascii="Source Sans Pro" w:eastAsia="Times New Roman" w:hAnsi="Source Sans Pro" w:cs="Times New Roman"/>
-          <w:color w:val="222222"/>
-          <w:sz w:val="24"/>
-          <w:szCs w:val="24"/>
-          <w:lang w:eastAsia="en-IN"/>
-        </w:rPr>
-      </w:pPr>
-      <w:r>
-        <w:rPr>
-          <w:rFonts w:ascii="Source Sans Pro" w:eastAsia="Times New Roman" w:hAnsi="Source Sans Pro" w:cs="Times New Roman"/>
-          <w:color w:val="222222"/>
-          <w:sz w:val="24"/>
-          <w:szCs w:val="24"/>
-          <w:lang w:eastAsia="en-IN"/>
-        </w:rPr>
-        <w:t>First we need to find element and then we need to click on the element using Javascript</w:t>
-      </w:r>
+        <w:t xml:space="preserve">We can use </w:t>
+      </w:r>
+      <w:proofErr w:type="spellStart"/>
+      <w:r>
+        <w:rPr>
+          <w:rFonts w:ascii="Source Sans Pro" w:eastAsia="Times New Roman" w:hAnsi="Source Sans Pro" w:cs="Times New Roman"/>
+          <w:color w:val="222222"/>
+          <w:sz w:val="24"/>
+          <w:szCs w:val="24"/>
+          <w:lang w:eastAsia="en-IN"/>
+        </w:rPr>
+        <w:t>javascriptexecutor</w:t>
+      </w:r>
+      <w:proofErr w:type="spellEnd"/>
+      <w:r>
+        <w:rPr>
+          <w:rFonts w:ascii="Source Sans Pro" w:eastAsia="Times New Roman" w:hAnsi="Source Sans Pro" w:cs="Times New Roman"/>
+          <w:color w:val="222222"/>
+          <w:sz w:val="24"/>
+          <w:szCs w:val="24"/>
+          <w:lang w:eastAsia="en-IN"/>
+        </w:rPr>
+        <w:t xml:space="preserve"> to run the Command</w:t>
+      </w:r>
+    </w:p>
+    <w:p>
+      <w:pPr>
+        <w:shd w:val="clear" w:color="auto" w:fill="FFFFFF"/>
+        <w:spacing w:before="100" w:beforeAutospacing="1" w:after="100" w:afterAutospacing="1" w:line="240" w:lineRule="auto"/>
+        <w:rPr>
+          <w:rFonts w:ascii="Source Sans Pro" w:eastAsia="Times New Roman" w:hAnsi="Source Sans Pro" w:cs="Times New Roman"/>
+          <w:color w:val="222222"/>
+          <w:sz w:val="24"/>
+          <w:szCs w:val="24"/>
+          <w:lang w:eastAsia="en-IN"/>
+        </w:rPr>
+      </w:pPr>
+      <w:r>
+        <w:rPr>
+          <w:rFonts w:ascii="Source Sans Pro" w:eastAsia="Times New Roman" w:hAnsi="Source Sans Pro" w:cs="Times New Roman"/>
+          <w:color w:val="222222"/>
+          <w:sz w:val="24"/>
+          <w:szCs w:val="24"/>
+          <w:lang w:eastAsia="en-IN"/>
+        </w:rPr>
+        <w:t xml:space="preserve">First we need to find element and then we need to click on the element using </w:t>
+      </w:r>
+      <w:proofErr w:type="spellStart"/>
+      <w:r>
+        <w:rPr>
+          <w:rFonts w:ascii="Source Sans Pro" w:eastAsia="Times New Roman" w:hAnsi="Source Sans Pro" w:cs="Times New Roman"/>
+          <w:color w:val="222222"/>
+          <w:sz w:val="24"/>
+          <w:szCs w:val="24"/>
+          <w:lang w:eastAsia="en-IN"/>
+        </w:rPr>
+        <w:t>Javascript</w:t>
+      </w:r>
+      <w:proofErr w:type="spellEnd"/>
     </w:p>
     <w:p>
       <w:pPr>
@@ -852,6 +1242,7 @@
           <w:lang w:eastAsia="en-IN"/>
         </w:rPr>
       </w:pPr>
+      <w:proofErr w:type="spellStart"/>
       <w:r>
         <w:rPr>
           <w:rFonts w:ascii="inherit" w:eastAsia="Times New Roman" w:hAnsi="inherit" w:cs="Courier New"/>
@@ -860,7 +1251,62 @@
           <w:bdr w:val="none" w:sz="0" w:space="0" w:color="auto" w:frame="1"/>
           <w:lang w:eastAsia="en-IN"/>
         </w:rPr>
-        <w:t>JavascriptExecutor js = (JavascriptExecutor)driver;</w:t>
+        <w:t>JavascriptExecutor</w:t>
+      </w:r>
+      <w:proofErr w:type="spellEnd"/>
+      <w:r>
+        <w:rPr>
+          <w:rFonts w:ascii="inherit" w:eastAsia="Times New Roman" w:hAnsi="inherit" w:cs="Courier New"/>
+          <w:sz w:val="24"/>
+          <w:szCs w:val="24"/>
+          <w:bdr w:val="none" w:sz="0" w:space="0" w:color="auto" w:frame="1"/>
+          <w:lang w:eastAsia="en-IN"/>
+        </w:rPr>
+        <w:t xml:space="preserve"> </w:t>
+      </w:r>
+      <w:proofErr w:type="spellStart"/>
+      <w:r>
+        <w:rPr>
+          <w:rFonts w:ascii="inherit" w:eastAsia="Times New Roman" w:hAnsi="inherit" w:cs="Courier New"/>
+          <w:sz w:val="24"/>
+          <w:szCs w:val="24"/>
+          <w:bdr w:val="none" w:sz="0" w:space="0" w:color="auto" w:frame="1"/>
+          <w:lang w:eastAsia="en-IN"/>
+        </w:rPr>
+        <w:t>js</w:t>
+      </w:r>
+      <w:proofErr w:type="spellEnd"/>
+      <w:r>
+        <w:rPr>
+          <w:rFonts w:ascii="inherit" w:eastAsia="Times New Roman" w:hAnsi="inherit" w:cs="Courier New"/>
+          <w:sz w:val="24"/>
+          <w:szCs w:val="24"/>
+          <w:bdr w:val="none" w:sz="0" w:space="0" w:color="auto" w:frame="1"/>
+          <w:lang w:eastAsia="en-IN"/>
+        </w:rPr>
+        <w:t xml:space="preserve"> = (</w:t>
+      </w:r>
+      <w:proofErr w:type="spellStart"/>
+      <w:r>
+        <w:rPr>
+          <w:rFonts w:ascii="inherit" w:eastAsia="Times New Roman" w:hAnsi="inherit" w:cs="Courier New"/>
+          <w:sz w:val="24"/>
+          <w:szCs w:val="24"/>
+          <w:bdr w:val="none" w:sz="0" w:space="0" w:color="auto" w:frame="1"/>
+          <w:lang w:eastAsia="en-IN"/>
+        </w:rPr>
+        <w:t>JavascriptExecutor</w:t>
+      </w:r>
+      <w:proofErr w:type="spellEnd"/>
+      <w:r>
+        <w:rPr>
+          <w:rFonts w:ascii="inherit" w:eastAsia="Times New Roman" w:hAnsi="inherit" w:cs="Courier New"/>
+          <w:sz w:val="24"/>
+          <w:szCs w:val="24"/>
+          <w:bdr w:val="none" w:sz="0" w:space="0" w:color="auto" w:frame="1"/>
+          <w:lang w:eastAsia="en-IN"/>
+        </w:rPr>
+        <w:t>)driver;</w:t>
       </w:r>
     </w:p>
     <w:p>
@@ -892,6 +1338,7 @@
           <w:lang w:eastAsia="en-IN"/>
         </w:rPr>
       </w:pPr>
+      <w:proofErr w:type="spellStart"/>
       <w:r>
         <w:rPr>
           <w:rFonts w:ascii="inherit" w:eastAsia="Times New Roman" w:hAnsi="inherit" w:cs="Courier New"/>
@@ -900,7 +1347,18 @@
           <w:bdr w:val="none" w:sz="0" w:space="0" w:color="auto" w:frame="1"/>
           <w:lang w:eastAsia="en-IN"/>
         </w:rPr>
-        <w:t>js.executeScript("arguments[0].click();", element);</w:t>
+        <w:t>js.executeScript</w:t>
+      </w:r>
+      <w:proofErr w:type="spellEnd"/>
+      <w:r>
+        <w:rPr>
+          <w:rFonts w:ascii="inherit" w:eastAsia="Times New Roman" w:hAnsi="inherit" w:cs="Courier New"/>
+          <w:sz w:val="24"/>
+          <w:szCs w:val="24"/>
+          <w:bdr w:val="none" w:sz="0" w:space="0" w:color="auto" w:frame="1"/>
+          <w:lang w:eastAsia="en-IN"/>
+        </w:rPr>
+        <w:t>("arguments[0].click();", element);</w:t>
       </w:r>
     </w:p>
     <w:p>
@@ -963,76 +1421,242 @@
           <w:szCs w:val="24"/>
           <w:lang w:eastAsia="en-IN"/>
         </w:rPr>
-        <w:t>Shadow DOM elements are the elements which are present in side another  main DOM, which directly can not be identified using above mentioned locator strategies</w:t>
-      </w:r>
-    </w:p>
-    <w:p>
-      <w:pPr>
-        <w:shd w:val="clear" w:color="auto" w:fill="FFFFFF"/>
-        <w:spacing w:before="100" w:beforeAutospacing="1" w:after="100" w:afterAutospacing="1" w:line="240" w:lineRule="auto"/>
-        <w:rPr>
-          <w:rFonts w:ascii="Source Sans Pro" w:eastAsia="Times New Roman" w:hAnsi="Source Sans Pro" w:cs="Times New Roman"/>
-          <w:color w:val="222222"/>
-          <w:sz w:val="24"/>
-          <w:szCs w:val="24"/>
-          <w:lang w:eastAsia="en-IN"/>
-        </w:rPr>
-      </w:pPr>
-      <w:r>
-        <w:rPr>
-          <w:rFonts w:ascii="Source Sans Pro" w:eastAsia="Times New Roman" w:hAnsi="Source Sans Pro" w:cs="Times New Roman"/>
-          <w:color w:val="222222"/>
-          <w:sz w:val="24"/>
-          <w:szCs w:val="24"/>
-          <w:lang w:eastAsia="en-IN"/>
-        </w:rPr>
-        <w:t>For the elements which are present inside the Shadow dome we need to use JavascriptExecutor to get shadowelemts.</w:t>
-      </w:r>
-    </w:p>
-    <w:p>
-      <w:pPr>
-        <w:shd w:val="clear" w:color="auto" w:fill="FFFFFF"/>
-        <w:spacing w:before="100" w:beforeAutospacing="1" w:after="100" w:afterAutospacing="1" w:line="240" w:lineRule="auto"/>
-        <w:rPr>
-          <w:rFonts w:ascii="Source Sans Pro" w:eastAsia="Times New Roman" w:hAnsi="Source Sans Pro" w:cs="Times New Roman"/>
-          <w:color w:val="222222"/>
-          <w:sz w:val="24"/>
-          <w:szCs w:val="24"/>
-          <w:lang w:eastAsia="en-IN"/>
-        </w:rPr>
-      </w:pPr>
-      <w:r>
-        <w:rPr>
-          <w:rFonts w:ascii="Source Sans Pro" w:eastAsia="Times New Roman" w:hAnsi="Source Sans Pro" w:cs="Times New Roman"/>
-          <w:color w:val="222222"/>
-          <w:sz w:val="24"/>
-          <w:szCs w:val="24"/>
-          <w:lang w:eastAsia="en-IN"/>
-        </w:rPr>
-        <w:t>Inorder to find this elements we need to find Shadowroot elements using Javascriptexecutors then we need to find elements inside Shadowroot.</w:t>
-      </w:r>
-    </w:p>
-    <w:p>
-      <w:pPr>
-        <w:shd w:val="clear" w:color="auto" w:fill="FFFFFF"/>
-        <w:spacing w:before="100" w:beforeAutospacing="1" w:after="100" w:afterAutospacing="1" w:line="240" w:lineRule="auto"/>
-        <w:rPr>
-          <w:rFonts w:ascii="Source Sans Pro" w:eastAsia="Times New Roman" w:hAnsi="Source Sans Pro" w:cs="Times New Roman"/>
-          <w:color w:val="222222"/>
-          <w:sz w:val="24"/>
-          <w:szCs w:val="24"/>
-          <w:lang w:eastAsia="en-IN"/>
-        </w:rPr>
-      </w:pPr>
-      <w:r>
-        <w:rPr>
-          <w:rFonts w:ascii="Source Sans Pro" w:eastAsia="Times New Roman" w:hAnsi="Source Sans Pro" w:cs="Times New Roman"/>
-          <w:color w:val="222222"/>
-          <w:sz w:val="24"/>
-          <w:szCs w:val="24"/>
-          <w:lang w:eastAsia="en-IN"/>
-        </w:rPr>
-        <w:t>Refer week 1 day1 Exapmles in git for the examples</w:t>
+        <w:t xml:space="preserve">Shadow DOM elements are the elements which are present in side another  main DOM, which directly </w:t>
+      </w:r>
+      <w:proofErr w:type="spellStart"/>
+      <w:r>
+        <w:rPr>
+          <w:rFonts w:ascii="Source Sans Pro" w:eastAsia="Times New Roman" w:hAnsi="Source Sans Pro" w:cs="Times New Roman"/>
+          <w:color w:val="222222"/>
+          <w:sz w:val="24"/>
+          <w:szCs w:val="24"/>
+          <w:lang w:eastAsia="en-IN"/>
+        </w:rPr>
+        <w:t>can not</w:t>
+      </w:r>
+      <w:proofErr w:type="spellEnd"/>
+      <w:r>
+        <w:rPr>
+          <w:rFonts w:ascii="Source Sans Pro" w:eastAsia="Times New Roman" w:hAnsi="Source Sans Pro" w:cs="Times New Roman"/>
+          <w:color w:val="222222"/>
+          <w:sz w:val="24"/>
+          <w:szCs w:val="24"/>
+          <w:lang w:eastAsia="en-IN"/>
+        </w:rPr>
+        <w:t xml:space="preserve"> be identified using above mentioned locator strategies</w:t>
+      </w:r>
+    </w:p>
+    <w:p>
+      <w:pPr>
+        <w:shd w:val="clear" w:color="auto" w:fill="FFFFFF"/>
+        <w:spacing w:before="100" w:beforeAutospacing="1" w:after="100" w:afterAutospacing="1" w:line="240" w:lineRule="auto"/>
+        <w:rPr>
+          <w:rFonts w:ascii="Source Sans Pro" w:eastAsia="Times New Roman" w:hAnsi="Source Sans Pro" w:cs="Times New Roman"/>
+          <w:color w:val="222222"/>
+          <w:sz w:val="24"/>
+          <w:szCs w:val="24"/>
+          <w:lang w:eastAsia="en-IN"/>
+        </w:rPr>
+      </w:pPr>
+      <w:r>
+        <w:rPr>
+          <w:rFonts w:ascii="Source Sans Pro" w:eastAsia="Times New Roman" w:hAnsi="Source Sans Pro" w:cs="Times New Roman"/>
+          <w:color w:val="222222"/>
+          <w:sz w:val="24"/>
+          <w:szCs w:val="24"/>
+          <w:lang w:eastAsia="en-IN"/>
+        </w:rPr>
+        <w:t xml:space="preserve">For the elements which are present inside the Shadow dome we need to use </w:t>
+      </w:r>
+      <w:proofErr w:type="spellStart"/>
+      <w:r>
+        <w:rPr>
+          <w:rFonts w:ascii="Source Sans Pro" w:eastAsia="Times New Roman" w:hAnsi="Source Sans Pro" w:cs="Times New Roman"/>
+          <w:color w:val="222222"/>
+          <w:sz w:val="24"/>
+          <w:szCs w:val="24"/>
+          <w:lang w:eastAsia="en-IN"/>
+        </w:rPr>
+        <w:t>JavascriptExecutor</w:t>
+      </w:r>
+      <w:proofErr w:type="spellEnd"/>
+      <w:r>
+        <w:rPr>
+          <w:rFonts w:ascii="Source Sans Pro" w:eastAsia="Times New Roman" w:hAnsi="Source Sans Pro" w:cs="Times New Roman"/>
+          <w:color w:val="222222"/>
+          <w:sz w:val="24"/>
+          <w:szCs w:val="24"/>
+          <w:lang w:eastAsia="en-IN"/>
+        </w:rPr>
+        <w:t xml:space="preserve"> to get </w:t>
+      </w:r>
+      <w:proofErr w:type="spellStart"/>
+      <w:r>
+        <w:rPr>
+          <w:rFonts w:ascii="Source Sans Pro" w:eastAsia="Times New Roman" w:hAnsi="Source Sans Pro" w:cs="Times New Roman"/>
+          <w:color w:val="222222"/>
+          <w:sz w:val="24"/>
+          <w:szCs w:val="24"/>
+          <w:lang w:eastAsia="en-IN"/>
+        </w:rPr>
+        <w:t>shadowelemts</w:t>
+      </w:r>
+      <w:proofErr w:type="spellEnd"/>
+      <w:r>
+        <w:rPr>
+          <w:rFonts w:ascii="Source Sans Pro" w:eastAsia="Times New Roman" w:hAnsi="Source Sans Pro" w:cs="Times New Roman"/>
+          <w:color w:val="222222"/>
+          <w:sz w:val="24"/>
+          <w:szCs w:val="24"/>
+          <w:lang w:eastAsia="en-IN"/>
+        </w:rPr>
+        <w:t>.</w:t>
+      </w:r>
+    </w:p>
+    <w:p>
+      <w:pPr>
+        <w:shd w:val="clear" w:color="auto" w:fill="FFFFFF"/>
+        <w:spacing w:before="100" w:beforeAutospacing="1" w:after="100" w:afterAutospacing="1" w:line="240" w:lineRule="auto"/>
+        <w:rPr>
+          <w:rFonts w:ascii="Source Sans Pro" w:eastAsia="Times New Roman" w:hAnsi="Source Sans Pro" w:cs="Times New Roman"/>
+          <w:color w:val="222222"/>
+          <w:sz w:val="24"/>
+          <w:szCs w:val="24"/>
+          <w:lang w:eastAsia="en-IN"/>
+        </w:rPr>
+      </w:pPr>
+      <w:proofErr w:type="spellStart"/>
+      <w:r>
+        <w:rPr>
+          <w:rFonts w:ascii="Source Sans Pro" w:eastAsia="Times New Roman" w:hAnsi="Source Sans Pro" w:cs="Times New Roman"/>
+          <w:color w:val="222222"/>
+          <w:sz w:val="24"/>
+          <w:szCs w:val="24"/>
+          <w:lang w:eastAsia="en-IN"/>
+        </w:rPr>
+        <w:t>Inorder</w:t>
+      </w:r>
+      <w:proofErr w:type="spellEnd"/>
+      <w:r>
+        <w:rPr>
+          <w:rFonts w:ascii="Source Sans Pro" w:eastAsia="Times New Roman" w:hAnsi="Source Sans Pro" w:cs="Times New Roman"/>
+          <w:color w:val="222222"/>
+          <w:sz w:val="24"/>
+          <w:szCs w:val="24"/>
+          <w:lang w:eastAsia="en-IN"/>
+        </w:rPr>
+        <w:t xml:space="preserve"> to find this elements we need to find </w:t>
+      </w:r>
+      <w:proofErr w:type="spellStart"/>
+      <w:r>
+        <w:rPr>
+          <w:rFonts w:ascii="Source Sans Pro" w:eastAsia="Times New Roman" w:hAnsi="Source Sans Pro" w:cs="Times New Roman"/>
+          <w:color w:val="222222"/>
+          <w:sz w:val="24"/>
+          <w:szCs w:val="24"/>
+          <w:lang w:eastAsia="en-IN"/>
+        </w:rPr>
+        <w:t>Shadowroot</w:t>
+      </w:r>
+      <w:proofErr w:type="spellEnd"/>
+      <w:r>
+        <w:rPr>
+          <w:rFonts w:ascii="Source Sans Pro" w:eastAsia="Times New Roman" w:hAnsi="Source Sans Pro" w:cs="Times New Roman"/>
+          <w:color w:val="222222"/>
+          <w:sz w:val="24"/>
+          <w:szCs w:val="24"/>
+          <w:lang w:eastAsia="en-IN"/>
+        </w:rPr>
+        <w:t xml:space="preserve"> elements using </w:t>
+      </w:r>
+      <w:proofErr w:type="spellStart"/>
+      <w:r>
+        <w:rPr>
+          <w:rFonts w:ascii="Source Sans Pro" w:eastAsia="Times New Roman" w:hAnsi="Source Sans Pro" w:cs="Times New Roman"/>
+          <w:color w:val="222222"/>
+          <w:sz w:val="24"/>
+          <w:szCs w:val="24"/>
+          <w:lang w:eastAsia="en-IN"/>
+        </w:rPr>
+        <w:t>Javascriptexecutors</w:t>
+      </w:r>
+      <w:proofErr w:type="spellEnd"/>
+      <w:r>
+        <w:rPr>
+          <w:rFonts w:ascii="Source Sans Pro" w:eastAsia="Times New Roman" w:hAnsi="Source Sans Pro" w:cs="Times New Roman"/>
+          <w:color w:val="222222"/>
+          <w:sz w:val="24"/>
+          <w:szCs w:val="24"/>
+          <w:lang w:eastAsia="en-IN"/>
+        </w:rPr>
+        <w:t xml:space="preserve"> then we need to find elements inside </w:t>
+      </w:r>
+      <w:proofErr w:type="spellStart"/>
+      <w:r>
+        <w:rPr>
+          <w:rFonts w:ascii="Source Sans Pro" w:eastAsia="Times New Roman" w:hAnsi="Source Sans Pro" w:cs="Times New Roman"/>
+          <w:color w:val="222222"/>
+          <w:sz w:val="24"/>
+          <w:szCs w:val="24"/>
+          <w:lang w:eastAsia="en-IN"/>
+        </w:rPr>
+        <w:t>Shadowroot</w:t>
+      </w:r>
+      <w:proofErr w:type="spellEnd"/>
+      <w:r>
+        <w:rPr>
+          <w:rFonts w:ascii="Source Sans Pro" w:eastAsia="Times New Roman" w:hAnsi="Source Sans Pro" w:cs="Times New Roman"/>
+          <w:color w:val="222222"/>
+          <w:sz w:val="24"/>
+          <w:szCs w:val="24"/>
+          <w:lang w:eastAsia="en-IN"/>
+        </w:rPr>
+        <w:t>.</w:t>
+      </w:r>
+    </w:p>
+    <w:p>
+      <w:pPr>
+        <w:shd w:val="clear" w:color="auto" w:fill="FFFFFF"/>
+        <w:spacing w:before="100" w:beforeAutospacing="1" w:after="100" w:afterAutospacing="1" w:line="240" w:lineRule="auto"/>
+        <w:rPr>
+          <w:rFonts w:ascii="Source Sans Pro" w:eastAsia="Times New Roman" w:hAnsi="Source Sans Pro" w:cs="Times New Roman"/>
+          <w:color w:val="222222"/>
+          <w:sz w:val="24"/>
+          <w:szCs w:val="24"/>
+          <w:lang w:eastAsia="en-IN"/>
+        </w:rPr>
+      </w:pPr>
+      <w:r>
+        <w:rPr>
+          <w:rFonts w:ascii="Source Sans Pro" w:eastAsia="Times New Roman" w:hAnsi="Source Sans Pro" w:cs="Times New Roman"/>
+          <w:color w:val="222222"/>
+          <w:sz w:val="24"/>
+          <w:szCs w:val="24"/>
+          <w:lang w:eastAsia="en-IN"/>
+        </w:rPr>
+        <w:t xml:space="preserve">Refer week 1 day1 </w:t>
+      </w:r>
+      <w:proofErr w:type="spellStart"/>
+      <w:r>
+        <w:rPr>
+          <w:rFonts w:ascii="Source Sans Pro" w:eastAsia="Times New Roman" w:hAnsi="Source Sans Pro" w:cs="Times New Roman"/>
+          <w:color w:val="222222"/>
+          <w:sz w:val="24"/>
+          <w:szCs w:val="24"/>
+          <w:lang w:eastAsia="en-IN"/>
+        </w:rPr>
+        <w:t>Exapmles</w:t>
+      </w:r>
+      <w:proofErr w:type="spellEnd"/>
+      <w:r>
+        <w:rPr>
+          <w:rFonts w:ascii="Source Sans Pro" w:eastAsia="Times New Roman" w:hAnsi="Source Sans Pro" w:cs="Times New Roman"/>
+          <w:color w:val="222222"/>
+          <w:sz w:val="24"/>
+          <w:szCs w:val="24"/>
+          <w:lang w:eastAsia="en-IN"/>
+        </w:rPr>
+        <w:t xml:space="preserve"> in git for the examples</w:t>
       </w:r>
     </w:p>
     <w:p>
@@ -1049,6 +1673,7 @@
           <w:lang w:eastAsia="en-IN"/>
         </w:rPr>
       </w:pPr>
+      <w:proofErr w:type="spellStart"/>
       <w:r>
         <w:rPr>
           <w:rFonts w:ascii="Source Sans Pro" w:eastAsia="Times New Roman" w:hAnsi="Source Sans Pro" w:cs="Times New Roman"/>
@@ -1059,45 +1684,29 @@
           <w:szCs w:val="24"/>
           <w:lang w:eastAsia="en-IN"/>
         </w:rPr>
-        <w:t>Youtube link :</w:t>
-      </w:r>
-      <w:r>
-        <w:rPr>
+        <w:t>Youtube</w:t>
+      </w:r>
+      <w:proofErr w:type="spellEnd"/>
+      <w:r>
+        <w:rPr>
+          <w:rFonts w:ascii="Source Sans Pro" w:eastAsia="Times New Roman" w:hAnsi="Source Sans Pro" w:cs="Times New Roman"/>
           <w:b/>
           <w:bCs/>
-        </w:rPr>
-        <w:t xml:space="preserve"> </w:t>
-      </w:r>
-      <w:r>
-        <w:rPr>
-          <w:rFonts w:ascii="Source Sans Pro" w:eastAsia="Times New Roman" w:hAnsi="Source Sans Pro" w:cs="Times New Roman"/>
+          <w:color w:val="222222"/>
+          <w:sz w:val="24"/>
+          <w:szCs w:val="24"/>
+          <w:lang w:eastAsia="en-IN"/>
+        </w:rPr>
+        <w:t xml:space="preserve"> link :</w:t>
+      </w:r>
+      <w:r>
+        <w:rPr>
           <w:b/>
           <w:bCs/>
-          <w:color w:val="222222"/>
-          <w:sz w:val="24"/>
-          <w:szCs w:val="24"/>
-          <w:lang w:eastAsia="en-IN"/>
-        </w:rPr>
-        <w:t>https://www.youtube.com/watch?v=bpzyjNZ0jaw&amp;list=RDCMUC46vj6mN-6kZm5RYWWqebsg&amp;start_radio=1&amp;t=3074s</w:t>
-      </w:r>
-    </w:p>
-    <w:p>
-      <w:pPr>
-        <w:shd w:val="clear" w:color="auto" w:fill="FFFFFF"/>
-        <w:spacing w:before="100" w:beforeAutospacing="1" w:after="100" w:afterAutospacing="1" w:line="240" w:lineRule="auto"/>
-        <w:rPr>
-          <w:rFonts w:ascii="Source Sans Pro" w:eastAsia="Times New Roman" w:hAnsi="Source Sans Pro" w:cs="Times New Roman"/>
-          <w:color w:val="222222"/>
-          <w:sz w:val="24"/>
-          <w:szCs w:val="24"/>
-          <w:lang w:eastAsia="en-IN"/>
-        </w:rPr>
-      </w:pPr>
-    </w:p>
-    <w:p>
-      <w:pPr>
-        <w:shd w:val="clear" w:color="auto" w:fill="FFFFFF"/>
-        <w:spacing w:before="100" w:beforeAutospacing="1" w:after="100" w:afterAutospacing="1" w:line="240" w:lineRule="auto"/>
+        </w:rPr>
+        <w:t xml:space="preserve"> </w:t>
+      </w:r>
+      <w:r>
         <w:rPr>
           <w:rFonts w:ascii="Source Sans Pro" w:eastAsia="Times New Roman" w:hAnsi="Source Sans Pro" w:cs="Times New Roman"/>
           <w:b/>
@@ -1107,8 +1716,26 @@
           <w:szCs w:val="24"/>
           <w:lang w:eastAsia="en-IN"/>
         </w:rPr>
-      </w:pPr>
-      <w:r>
+        <w:t>https://www.youtube.com/watch?v=bpzyjNZ0jaw&amp;list=RDCMUC46vj6mN-6kZm5RYWWqebsg&amp;start_radio=1&amp;t=3074s</w:t>
+      </w:r>
+    </w:p>
+    <w:p>
+      <w:pPr>
+        <w:shd w:val="clear" w:color="auto" w:fill="FFFFFF"/>
+        <w:spacing w:before="100" w:beforeAutospacing="1" w:after="100" w:afterAutospacing="1" w:line="240" w:lineRule="auto"/>
+        <w:rPr>
+          <w:rFonts w:ascii="Source Sans Pro" w:eastAsia="Times New Roman" w:hAnsi="Source Sans Pro" w:cs="Times New Roman"/>
+          <w:color w:val="222222"/>
+          <w:sz w:val="24"/>
+          <w:szCs w:val="24"/>
+          <w:lang w:eastAsia="en-IN"/>
+        </w:rPr>
+      </w:pPr>
+    </w:p>
+    <w:p>
+      <w:pPr>
+        <w:shd w:val="clear" w:color="auto" w:fill="FFFFFF"/>
+        <w:spacing w:before="100" w:beforeAutospacing="1" w:after="100" w:afterAutospacing="1" w:line="240" w:lineRule="auto"/>
         <w:rPr>
           <w:rFonts w:ascii="Source Sans Pro" w:eastAsia="Times New Roman" w:hAnsi="Source Sans Pro" w:cs="Times New Roman"/>
           <w:b/>
@@ -1118,6 +1745,17 @@
           <w:szCs w:val="24"/>
           <w:lang w:eastAsia="en-IN"/>
         </w:rPr>
+      </w:pPr>
+      <w:r>
+        <w:rPr>
+          <w:rFonts w:ascii="Source Sans Pro" w:eastAsia="Times New Roman" w:hAnsi="Source Sans Pro" w:cs="Times New Roman"/>
+          <w:b/>
+          <w:bCs/>
+          <w:color w:val="222222"/>
+          <w:sz w:val="24"/>
+          <w:szCs w:val="24"/>
+          <w:lang w:eastAsia="en-IN"/>
+        </w:rPr>
         <w:t>XPATH AXES</w:t>
       </w:r>
     </w:p>
@@ -1133,15 +1771,27 @@
           <w:lang w:eastAsia="en-IN"/>
         </w:rPr>
       </w:pPr>
-      <w:r>
-        <w:rPr>
-          <w:rFonts w:ascii="Source Sans Pro" w:eastAsia="Times New Roman" w:hAnsi="Source Sans Pro" w:cs="Times New Roman"/>
-          <w:color w:val="222222"/>
-          <w:sz w:val="24"/>
-          <w:szCs w:val="24"/>
-          <w:lang w:eastAsia="en-IN"/>
-        </w:rPr>
-        <w:t xml:space="preserve">Xpath axes are used when we don’t have any unique id for the elements. We can use these methods to find elements which are not having id or name </w:t>
+      <w:proofErr w:type="spellStart"/>
+      <w:r>
+        <w:rPr>
+          <w:rFonts w:ascii="Source Sans Pro" w:eastAsia="Times New Roman" w:hAnsi="Source Sans Pro" w:cs="Times New Roman"/>
+          <w:color w:val="222222"/>
+          <w:sz w:val="24"/>
+          <w:szCs w:val="24"/>
+          <w:lang w:eastAsia="en-IN"/>
+        </w:rPr>
+        <w:t>Xpath</w:t>
+      </w:r>
+      <w:proofErr w:type="spellEnd"/>
+      <w:r>
+        <w:rPr>
+          <w:rFonts w:ascii="Source Sans Pro" w:eastAsia="Times New Roman" w:hAnsi="Source Sans Pro" w:cs="Times New Roman"/>
+          <w:color w:val="222222"/>
+          <w:sz w:val="24"/>
+          <w:szCs w:val="24"/>
+          <w:lang w:eastAsia="en-IN"/>
+        </w:rPr>
+        <w:t xml:space="preserve"> axes are used when we don’t have any unique id for the elements. We can use these methods to find elements which are not having id or name </w:t>
       </w:r>
     </w:p>
     <w:p>
@@ -1179,15 +1829,27 @@
           <w:lang w:eastAsia="en-IN"/>
         </w:rPr>
       </w:pPr>
-      <w:r>
-        <w:rPr>
-          <w:rFonts w:ascii="Source Sans Pro" w:eastAsia="Times New Roman" w:hAnsi="Source Sans Pro" w:cs="Times New Roman"/>
-          <w:color w:val="222222"/>
-          <w:sz w:val="24"/>
-          <w:szCs w:val="24"/>
-          <w:lang w:eastAsia="en-IN"/>
-        </w:rPr>
-        <w:t>Xpath axes are used to find multiple elements which are not having unique identifiers for elements or all having duplicate elements</w:t>
+      <w:proofErr w:type="spellStart"/>
+      <w:r>
+        <w:rPr>
+          <w:rFonts w:ascii="Source Sans Pro" w:eastAsia="Times New Roman" w:hAnsi="Source Sans Pro" w:cs="Times New Roman"/>
+          <w:color w:val="222222"/>
+          <w:sz w:val="24"/>
+          <w:szCs w:val="24"/>
+          <w:lang w:eastAsia="en-IN"/>
+        </w:rPr>
+        <w:t>Xpath</w:t>
+      </w:r>
+      <w:proofErr w:type="spellEnd"/>
+      <w:r>
+        <w:rPr>
+          <w:rFonts w:ascii="Source Sans Pro" w:eastAsia="Times New Roman" w:hAnsi="Source Sans Pro" w:cs="Times New Roman"/>
+          <w:color w:val="222222"/>
+          <w:sz w:val="24"/>
+          <w:szCs w:val="24"/>
+          <w:lang w:eastAsia="en-IN"/>
+        </w:rPr>
+        <w:t xml:space="preserve"> axes are used to find multiple elements which are not having unique identifiers for elements or all having duplicate elements</w:t>
       </w:r>
     </w:p>
     <w:p>
@@ -1645,30 +2307,96 @@
           <w:szCs w:val="24"/>
           <w:lang w:eastAsia="en-IN"/>
         </w:rPr>
-        <w:t>The difference between foolowing siblib and following are simple</w:t>
-      </w:r>
-    </w:p>
-    <w:p>
-      <w:pPr>
-        <w:shd w:val="clear" w:color="auto" w:fill="FFFFFF"/>
-        <w:spacing w:before="100" w:beforeAutospacing="1" w:after="100" w:afterAutospacing="1" w:line="240" w:lineRule="auto"/>
-        <w:rPr>
-          <w:rFonts w:ascii="Source Sans Pro" w:eastAsia="Times New Roman" w:hAnsi="Source Sans Pro" w:cs="Times New Roman"/>
-          <w:color w:val="222222"/>
-          <w:sz w:val="24"/>
-          <w:szCs w:val="24"/>
-          <w:lang w:eastAsia="en-IN"/>
-        </w:rPr>
-      </w:pPr>
-      <w:r>
-        <w:rPr>
-          <w:rFonts w:ascii="Source Sans Pro" w:eastAsia="Times New Roman" w:hAnsi="Source Sans Pro" w:cs="Times New Roman"/>
-          <w:color w:val="222222"/>
-          <w:sz w:val="24"/>
-          <w:szCs w:val="24"/>
-          <w:lang w:eastAsia="en-IN"/>
-        </w:rPr>
-        <w:t>Following sibling will only give the sibling which is just before you where as following will give all the elements before you. Same applicable for preceding and preceding sibling.</w:t>
+        <w:t xml:space="preserve">The difference between </w:t>
+      </w:r>
+      <w:proofErr w:type="spellStart"/>
+      <w:r>
+        <w:rPr>
+          <w:rFonts w:ascii="Source Sans Pro" w:eastAsia="Times New Roman" w:hAnsi="Source Sans Pro" w:cs="Times New Roman"/>
+          <w:color w:val="222222"/>
+          <w:sz w:val="24"/>
+          <w:szCs w:val="24"/>
+          <w:lang w:eastAsia="en-IN"/>
+        </w:rPr>
+        <w:t>foolowing</w:t>
+      </w:r>
+      <w:proofErr w:type="spellEnd"/>
+      <w:r>
+        <w:rPr>
+          <w:rFonts w:ascii="Source Sans Pro" w:eastAsia="Times New Roman" w:hAnsi="Source Sans Pro" w:cs="Times New Roman"/>
+          <w:color w:val="222222"/>
+          <w:sz w:val="24"/>
+          <w:szCs w:val="24"/>
+          <w:lang w:eastAsia="en-IN"/>
+        </w:rPr>
+        <w:t xml:space="preserve"> </w:t>
+      </w:r>
+      <w:proofErr w:type="spellStart"/>
+      <w:r>
+        <w:rPr>
+          <w:rFonts w:ascii="Source Sans Pro" w:eastAsia="Times New Roman" w:hAnsi="Source Sans Pro" w:cs="Times New Roman"/>
+          <w:color w:val="222222"/>
+          <w:sz w:val="24"/>
+          <w:szCs w:val="24"/>
+          <w:lang w:eastAsia="en-IN"/>
+        </w:rPr>
+        <w:t>siblib</w:t>
+      </w:r>
+      <w:proofErr w:type="spellEnd"/>
+      <w:r>
+        <w:rPr>
+          <w:rFonts w:ascii="Source Sans Pro" w:eastAsia="Times New Roman" w:hAnsi="Source Sans Pro" w:cs="Times New Roman"/>
+          <w:color w:val="222222"/>
+          <w:sz w:val="24"/>
+          <w:szCs w:val="24"/>
+          <w:lang w:eastAsia="en-IN"/>
+        </w:rPr>
+        <w:t xml:space="preserve"> and following are simple</w:t>
+      </w:r>
+    </w:p>
+    <w:p>
+      <w:pPr>
+        <w:shd w:val="clear" w:color="auto" w:fill="FFFFFF"/>
+        <w:spacing w:before="100" w:beforeAutospacing="1" w:after="100" w:afterAutospacing="1" w:line="240" w:lineRule="auto"/>
+        <w:rPr>
+          <w:rFonts w:ascii="Source Sans Pro" w:eastAsia="Times New Roman" w:hAnsi="Source Sans Pro" w:cs="Times New Roman"/>
+          <w:color w:val="222222"/>
+          <w:sz w:val="24"/>
+          <w:szCs w:val="24"/>
+          <w:lang w:eastAsia="en-IN"/>
+        </w:rPr>
+      </w:pPr>
+      <w:r>
+        <w:rPr>
+          <w:rFonts w:ascii="Source Sans Pro" w:eastAsia="Times New Roman" w:hAnsi="Source Sans Pro" w:cs="Times New Roman"/>
+          <w:color w:val="222222"/>
+          <w:sz w:val="24"/>
+          <w:szCs w:val="24"/>
+          <w:lang w:eastAsia="en-IN"/>
+        </w:rPr>
+        <w:t xml:space="preserve">Following sibling will only give the sibling which is just before you </w:t>
+      </w:r>
+      <w:proofErr w:type="spellStart"/>
+      <w:r>
+        <w:rPr>
+          <w:rFonts w:ascii="Source Sans Pro" w:eastAsia="Times New Roman" w:hAnsi="Source Sans Pro" w:cs="Times New Roman"/>
+          <w:color w:val="222222"/>
+          <w:sz w:val="24"/>
+          <w:szCs w:val="24"/>
+          <w:lang w:eastAsia="en-IN"/>
+        </w:rPr>
+        <w:t>where as</w:t>
+      </w:r>
+      <w:proofErr w:type="spellEnd"/>
+      <w:r>
+        <w:rPr>
+          <w:rFonts w:ascii="Source Sans Pro" w:eastAsia="Times New Roman" w:hAnsi="Source Sans Pro" w:cs="Times New Roman"/>
+          <w:color w:val="222222"/>
+          <w:sz w:val="24"/>
+          <w:szCs w:val="24"/>
+          <w:lang w:eastAsia="en-IN"/>
+        </w:rPr>
+        <w:t xml:space="preserve"> following will give all the elements before you. Same applicable for preceding and preceding sibling.</w:t>
       </w:r>
     </w:p>
     <w:p>
@@ -1989,15 +2717,27 @@
           <w:lang w:eastAsia="en-IN"/>
         </w:rPr>
       </w:pPr>
-      <w:r>
-        <w:rPr>
-          <w:rFonts w:ascii="Source Sans Pro" w:eastAsia="Times New Roman" w:hAnsi="Source Sans Pro" w:cs="Times New Roman"/>
-          <w:color w:val="222222"/>
-          <w:sz w:val="24"/>
-          <w:szCs w:val="24"/>
-          <w:lang w:eastAsia="en-IN"/>
-        </w:rPr>
-        <w:t>WebElement is a interface which extends 2 more interfaces</w:t>
+      <w:proofErr w:type="spellStart"/>
+      <w:r>
+        <w:rPr>
+          <w:rFonts w:ascii="Source Sans Pro" w:eastAsia="Times New Roman" w:hAnsi="Source Sans Pro" w:cs="Times New Roman"/>
+          <w:color w:val="222222"/>
+          <w:sz w:val="24"/>
+          <w:szCs w:val="24"/>
+          <w:lang w:eastAsia="en-IN"/>
+        </w:rPr>
+        <w:t>WebElement</w:t>
+      </w:r>
+      <w:proofErr w:type="spellEnd"/>
+      <w:r>
+        <w:rPr>
+          <w:rFonts w:ascii="Source Sans Pro" w:eastAsia="Times New Roman" w:hAnsi="Source Sans Pro" w:cs="Times New Roman"/>
+          <w:color w:val="222222"/>
+          <w:sz w:val="24"/>
+          <w:szCs w:val="24"/>
+          <w:lang w:eastAsia="en-IN"/>
+        </w:rPr>
+        <w:t xml:space="preserve"> is a interface which extends 2 more interfaces</w:t>
       </w:r>
     </w:p>
     <w:p>
@@ -2012,6 +2752,7 @@
           <w:shd w:val="clear" w:color="auto" w:fill="E8F2FE"/>
         </w:rPr>
       </w:pPr>
+      <w:proofErr w:type="spellStart"/>
       <w:r>
         <w:rPr>
           <w:rFonts w:ascii="Consolas" w:hAnsi="Consolas" w:cs="Consolas"/>
@@ -2020,13 +2761,10 @@
           <w:szCs w:val="24"/>
           <w:shd w:val="clear" w:color="auto" w:fill="E8F2FE"/>
         </w:rPr>
-        <w:t>SearchContext, TakesScreenshot</w:t>
-      </w:r>
-    </w:p>
-    <w:p>
-      <w:pPr>
-        <w:shd w:val="clear" w:color="auto" w:fill="FFFFFF"/>
-        <w:spacing w:before="100" w:beforeAutospacing="1" w:after="100" w:afterAutospacing="1" w:line="240" w:lineRule="auto"/>
+        <w:t>SearchContext</w:t>
+      </w:r>
+      <w:proofErr w:type="spellEnd"/>
+      <w:r>
         <w:rPr>
           <w:rFonts w:ascii="Consolas" w:hAnsi="Consolas" w:cs="Consolas"/>
           <w:color w:val="000000"/>
@@ -2034,12 +2772,10 @@
           <w:szCs w:val="24"/>
           <w:shd w:val="clear" w:color="auto" w:fill="E8F2FE"/>
         </w:rPr>
-      </w:pPr>
-    </w:p>
-    <w:p>
-      <w:pPr>
-        <w:shd w:val="clear" w:color="auto" w:fill="FFFFFF"/>
-        <w:spacing w:before="100" w:beforeAutospacing="1" w:after="100" w:afterAutospacing="1" w:line="240" w:lineRule="auto"/>
+        <w:t xml:space="preserve">, </w:t>
+      </w:r>
+      <w:proofErr w:type="spellStart"/>
+      <w:r>
         <w:rPr>
           <w:rFonts w:ascii="Consolas" w:hAnsi="Consolas" w:cs="Consolas"/>
           <w:color w:val="000000"/>
@@ -2047,8 +2783,14 @@
           <w:szCs w:val="24"/>
           <w:shd w:val="clear" w:color="auto" w:fill="E8F2FE"/>
         </w:rPr>
-      </w:pPr>
-      <w:r>
+        <w:t>TakesScreenshot</w:t>
+      </w:r>
+      <w:proofErr w:type="spellEnd"/>
+    </w:p>
+    <w:p>
+      <w:pPr>
+        <w:shd w:val="clear" w:color="auto" w:fill="FFFFFF"/>
+        <w:spacing w:before="100" w:beforeAutospacing="1" w:after="100" w:afterAutospacing="1" w:line="240" w:lineRule="auto"/>
         <w:rPr>
           <w:rFonts w:ascii="Consolas" w:hAnsi="Consolas" w:cs="Consolas"/>
           <w:color w:val="000000"/>
@@ -2056,9 +2798,12 @@
           <w:szCs w:val="24"/>
           <w:shd w:val="clear" w:color="auto" w:fill="E8F2FE"/>
         </w:rPr>
-        <w:t xml:space="preserve">1.By is an abstract class which is having all static methods which we used to call and </w:t>
-      </w:r>
-      <w:r>
+      </w:pPr>
+    </w:p>
+    <w:p>
+      <w:pPr>
+        <w:shd w:val="clear" w:color="auto" w:fill="FFFFFF"/>
+        <w:spacing w:before="100" w:beforeAutospacing="1" w:after="100" w:afterAutospacing="1" w:line="240" w:lineRule="auto"/>
         <w:rPr>
           <w:rFonts w:ascii="Consolas" w:hAnsi="Consolas" w:cs="Consolas"/>
           <w:color w:val="000000"/>
@@ -2066,20 +2811,6 @@
           <w:szCs w:val="24"/>
           <w:shd w:val="clear" w:color="auto" w:fill="E8F2FE"/>
         </w:rPr>
-        <w:t>static clases inside it</w:t>
-      </w:r>
-    </w:p>
-    <w:p>
-      <w:pPr>
-        <w:shd w:val="clear" w:color="auto" w:fill="FFFFFF"/>
-        <w:spacing w:before="100" w:beforeAutospacing="1" w:after="100" w:afterAutospacing="1" w:line="240" w:lineRule="auto"/>
-        <w:rPr>
-          <w:rFonts w:ascii="Source Sans Pro" w:eastAsia="Times New Roman" w:hAnsi="Source Sans Pro" w:cs="Times New Roman"/>
-          <w:color w:val="222222"/>
-          <w:sz w:val="24"/>
-          <w:szCs w:val="24"/>
-          <w:lang w:eastAsia="en-IN"/>
-        </w:rPr>
       </w:pPr>
       <w:r>
         <w:rPr>
@@ -2089,7 +2820,96 @@
           <w:szCs w:val="24"/>
           <w:shd w:val="clear" w:color="auto" w:fill="E8F2FE"/>
         </w:rPr>
-        <w:t>Forexample: By.cssSelector()</w:t>
+        <w:t xml:space="preserve">1.By is an abstract class which is having all static methods which we used to call and </w:t>
+      </w:r>
+      <w:r>
+        <w:rPr>
+          <w:rFonts w:ascii="Consolas" w:hAnsi="Consolas" w:cs="Consolas"/>
+          <w:color w:val="000000"/>
+          <w:sz w:val="24"/>
+          <w:szCs w:val="24"/>
+          <w:shd w:val="clear" w:color="auto" w:fill="E8F2FE"/>
+        </w:rPr>
+        <w:t xml:space="preserve">static </w:t>
+      </w:r>
+      <w:proofErr w:type="spellStart"/>
+      <w:r>
+        <w:rPr>
+          <w:rFonts w:ascii="Consolas" w:hAnsi="Consolas" w:cs="Consolas"/>
+          <w:color w:val="000000"/>
+          <w:sz w:val="24"/>
+          <w:szCs w:val="24"/>
+          <w:shd w:val="clear" w:color="auto" w:fill="E8F2FE"/>
+        </w:rPr>
+        <w:t>clases</w:t>
+      </w:r>
+      <w:proofErr w:type="spellEnd"/>
+      <w:r>
+        <w:rPr>
+          <w:rFonts w:ascii="Consolas" w:hAnsi="Consolas" w:cs="Consolas"/>
+          <w:color w:val="000000"/>
+          <w:sz w:val="24"/>
+          <w:szCs w:val="24"/>
+          <w:shd w:val="clear" w:color="auto" w:fill="E8F2FE"/>
+        </w:rPr>
+        <w:t xml:space="preserve"> inside it</w:t>
+      </w:r>
+    </w:p>
+    <w:p>
+      <w:pPr>
+        <w:shd w:val="clear" w:color="auto" w:fill="FFFFFF"/>
+        <w:spacing w:before="100" w:beforeAutospacing="1" w:after="100" w:afterAutospacing="1" w:line="240" w:lineRule="auto"/>
+        <w:rPr>
+          <w:rFonts w:ascii="Source Sans Pro" w:eastAsia="Times New Roman" w:hAnsi="Source Sans Pro" w:cs="Times New Roman"/>
+          <w:color w:val="222222"/>
+          <w:sz w:val="24"/>
+          <w:szCs w:val="24"/>
+          <w:lang w:eastAsia="en-IN"/>
+        </w:rPr>
+      </w:pPr>
+      <w:proofErr w:type="spellStart"/>
+      <w:r>
+        <w:rPr>
+          <w:rFonts w:ascii="Consolas" w:hAnsi="Consolas" w:cs="Consolas"/>
+          <w:color w:val="000000"/>
+          <w:sz w:val="24"/>
+          <w:szCs w:val="24"/>
+          <w:shd w:val="clear" w:color="auto" w:fill="E8F2FE"/>
+        </w:rPr>
+        <w:t>Forexample</w:t>
+      </w:r>
+      <w:proofErr w:type="spellEnd"/>
+      <w:r>
+        <w:rPr>
+          <w:rFonts w:ascii="Consolas" w:hAnsi="Consolas" w:cs="Consolas"/>
+          <w:color w:val="000000"/>
+          <w:sz w:val="24"/>
+          <w:szCs w:val="24"/>
+          <w:shd w:val="clear" w:color="auto" w:fill="E8F2FE"/>
+        </w:rPr>
+        <w:t xml:space="preserve">: </w:t>
+      </w:r>
+      <w:proofErr w:type="spellStart"/>
+      <w:r>
+        <w:rPr>
+          <w:rFonts w:ascii="Consolas" w:hAnsi="Consolas" w:cs="Consolas"/>
+          <w:color w:val="000000"/>
+          <w:sz w:val="24"/>
+          <w:szCs w:val="24"/>
+          <w:shd w:val="clear" w:color="auto" w:fill="E8F2FE"/>
+        </w:rPr>
+        <w:t>By.cssSelector</w:t>
+      </w:r>
+      <w:proofErr w:type="spellEnd"/>
+      <w:r>
+        <w:rPr>
+          <w:rFonts w:ascii="Consolas" w:hAnsi="Consolas" w:cs="Consolas"/>
+          <w:color w:val="000000"/>
+          <w:sz w:val="24"/>
+          <w:szCs w:val="24"/>
+          <w:shd w:val="clear" w:color="auto" w:fill="E8F2FE"/>
+        </w:rPr>
+        <w:t>()</w:t>
       </w:r>
     </w:p>
     <w:p>
@@ -2142,27 +2962,9 @@
           <w:bdr w:val="none" w:sz="0" w:space="0" w:color="auto" w:frame="1"/>
           <w:lang w:eastAsia="en-IN"/>
         </w:rPr>
-        <w:t>@FindBy(id = "foo") WebElement foo;</w:t>
-      </w:r>
-    </w:p>
-    <w:p>
-      <w:pPr>
-        <w:numPr>
-          <w:ilvl w:val="0"/>
-          <w:numId w:val="4"/>
-        </w:numPr>
-        <w:shd w:val="clear" w:color="auto" w:fill="FFFFFF"/>
-        <w:spacing w:after="0" w:line="240" w:lineRule="auto"/>
-        <w:ind w:left="1170"/>
-        <w:textAlignment w:val="baseline"/>
-        <w:rPr>
-          <w:rFonts w:ascii="inherit" w:eastAsia="Times New Roman" w:hAnsi="inherit" w:cs="Arial"/>
-          <w:color w:val="242729"/>
-          <w:sz w:val="23"/>
-          <w:szCs w:val="23"/>
-          <w:lang w:eastAsia="en-IN"/>
-        </w:rPr>
-      </w:pPr>
+        <w:t xml:space="preserve">@FindBy(id = "foo") </w:t>
+      </w:r>
+      <w:proofErr w:type="spellStart"/>
       <w:r>
         <w:rPr>
           <w:rFonts w:ascii="Consolas" w:eastAsia="Times New Roman" w:hAnsi="Consolas" w:cs="Courier New"/>
@@ -2172,30 +2974,118 @@
           <w:bdr w:val="none" w:sz="0" w:space="0" w:color="auto" w:frame="1"/>
           <w:lang w:eastAsia="en-IN"/>
         </w:rPr>
-        <w:t>@FindBy(how = How.ID, using = "foo") WebElement foo;</w:t>
-      </w:r>
-    </w:p>
-    <w:p>
-      <w:pPr>
-        <w:shd w:val="clear" w:color="auto" w:fill="FFFFFF"/>
-        <w:spacing w:before="100" w:beforeAutospacing="1" w:after="100" w:afterAutospacing="1" w:line="240" w:lineRule="auto"/>
-        <w:rPr>
-          <w:rFonts w:ascii="Source Sans Pro" w:eastAsia="Times New Roman" w:hAnsi="Source Sans Pro" w:cs="Times New Roman"/>
-          <w:color w:val="222222"/>
-          <w:sz w:val="24"/>
-          <w:szCs w:val="24"/>
-          <w:lang w:eastAsia="en-IN"/>
-        </w:rPr>
-      </w:pPr>
-      <w:r>
-        <w:rPr>
-          <w:rFonts w:ascii="Source Sans Pro" w:eastAsia="Times New Roman" w:hAnsi="Source Sans Pro" w:cs="Times New Roman"/>
-          <w:color w:val="222222"/>
-          <w:sz w:val="24"/>
-          <w:szCs w:val="24"/>
-          <w:lang w:eastAsia="en-IN"/>
-        </w:rPr>
-        <w:t>Both WebDriver and WebElement are interfaces and extending search context Interface</w:t>
+        <w:t>WebElement</w:t>
+      </w:r>
+      <w:proofErr w:type="spellEnd"/>
+      <w:r>
+        <w:rPr>
+          <w:rFonts w:ascii="Consolas" w:eastAsia="Times New Roman" w:hAnsi="Consolas" w:cs="Courier New"/>
+          <w:color w:val="242729"/>
+          <w:sz w:val="20"/>
+          <w:szCs w:val="20"/>
+          <w:bdr w:val="none" w:sz="0" w:space="0" w:color="auto" w:frame="1"/>
+          <w:lang w:eastAsia="en-IN"/>
+        </w:rPr>
+        <w:t xml:space="preserve"> foo;</w:t>
+      </w:r>
+    </w:p>
+    <w:p>
+      <w:pPr>
+        <w:numPr>
+          <w:ilvl w:val="0"/>
+          <w:numId w:val="4"/>
+        </w:numPr>
+        <w:shd w:val="clear" w:color="auto" w:fill="FFFFFF"/>
+        <w:spacing w:after="0" w:line="240" w:lineRule="auto"/>
+        <w:ind w:left="1170"/>
+        <w:textAlignment w:val="baseline"/>
+        <w:rPr>
+          <w:rFonts w:ascii="inherit" w:eastAsia="Times New Roman" w:hAnsi="inherit" w:cs="Arial"/>
+          <w:color w:val="242729"/>
+          <w:sz w:val="23"/>
+          <w:szCs w:val="23"/>
+          <w:lang w:eastAsia="en-IN"/>
+        </w:rPr>
+      </w:pPr>
+      <w:r>
+        <w:rPr>
+          <w:rFonts w:ascii="Consolas" w:eastAsia="Times New Roman" w:hAnsi="Consolas" w:cs="Courier New"/>
+          <w:color w:val="242729"/>
+          <w:sz w:val="20"/>
+          <w:szCs w:val="20"/>
+          <w:bdr w:val="none" w:sz="0" w:space="0" w:color="auto" w:frame="1"/>
+          <w:lang w:eastAsia="en-IN"/>
+        </w:rPr>
+        <w:t xml:space="preserve">@FindBy(how = How.ID, using = "foo") </w:t>
+      </w:r>
+      <w:proofErr w:type="spellStart"/>
+      <w:r>
+        <w:rPr>
+          <w:rFonts w:ascii="Consolas" w:eastAsia="Times New Roman" w:hAnsi="Consolas" w:cs="Courier New"/>
+          <w:color w:val="242729"/>
+          <w:sz w:val="20"/>
+          <w:szCs w:val="20"/>
+          <w:bdr w:val="none" w:sz="0" w:space="0" w:color="auto" w:frame="1"/>
+          <w:lang w:eastAsia="en-IN"/>
+        </w:rPr>
+        <w:t>WebElement</w:t>
+      </w:r>
+      <w:proofErr w:type="spellEnd"/>
+      <w:r>
+        <w:rPr>
+          <w:rFonts w:ascii="Consolas" w:eastAsia="Times New Roman" w:hAnsi="Consolas" w:cs="Courier New"/>
+          <w:color w:val="242729"/>
+          <w:sz w:val="20"/>
+          <w:szCs w:val="20"/>
+          <w:bdr w:val="none" w:sz="0" w:space="0" w:color="auto" w:frame="1"/>
+          <w:lang w:eastAsia="en-IN"/>
+        </w:rPr>
+        <w:t xml:space="preserve"> foo;</w:t>
+      </w:r>
+    </w:p>
+    <w:p>
+      <w:pPr>
+        <w:shd w:val="clear" w:color="auto" w:fill="FFFFFF"/>
+        <w:spacing w:before="100" w:beforeAutospacing="1" w:after="100" w:afterAutospacing="1" w:line="240" w:lineRule="auto"/>
+        <w:rPr>
+          <w:rFonts w:ascii="Source Sans Pro" w:eastAsia="Times New Roman" w:hAnsi="Source Sans Pro" w:cs="Times New Roman"/>
+          <w:color w:val="222222"/>
+          <w:sz w:val="24"/>
+          <w:szCs w:val="24"/>
+          <w:lang w:eastAsia="en-IN"/>
+        </w:rPr>
+      </w:pPr>
+      <w:r>
+        <w:rPr>
+          <w:rFonts w:ascii="Source Sans Pro" w:eastAsia="Times New Roman" w:hAnsi="Source Sans Pro" w:cs="Times New Roman"/>
+          <w:color w:val="222222"/>
+          <w:sz w:val="24"/>
+          <w:szCs w:val="24"/>
+          <w:lang w:eastAsia="en-IN"/>
+        </w:rPr>
+        <w:t xml:space="preserve">Both WebDriver and </w:t>
+      </w:r>
+      <w:proofErr w:type="spellStart"/>
+      <w:r>
+        <w:rPr>
+          <w:rFonts w:ascii="Source Sans Pro" w:eastAsia="Times New Roman" w:hAnsi="Source Sans Pro" w:cs="Times New Roman"/>
+          <w:color w:val="222222"/>
+          <w:sz w:val="24"/>
+          <w:szCs w:val="24"/>
+          <w:lang w:eastAsia="en-IN"/>
+        </w:rPr>
+        <w:t>WebElement</w:t>
+      </w:r>
+      <w:proofErr w:type="spellEnd"/>
+      <w:r>
+        <w:rPr>
+          <w:rFonts w:ascii="Source Sans Pro" w:eastAsia="Times New Roman" w:hAnsi="Source Sans Pro" w:cs="Times New Roman"/>
+          <w:color w:val="222222"/>
+          <w:sz w:val="24"/>
+          <w:szCs w:val="24"/>
+          <w:lang w:eastAsia="en-IN"/>
+        </w:rPr>
+        <w:t xml:space="preserve"> are interfaces and extending search context Interface</w:t>
       </w:r>
     </w:p>
     <w:p>
@@ -2261,7 +3151,33 @@
           <w:szCs w:val="24"/>
           <w:lang w:eastAsia="en-IN"/>
         </w:rPr>
-        <w:t>Finding DropDown values:</w:t>
+        <w:t xml:space="preserve">Finding </w:t>
+      </w:r>
+      <w:proofErr w:type="spellStart"/>
+      <w:r>
+        <w:rPr>
+          <w:rFonts w:ascii="Source Sans Pro" w:eastAsia="Times New Roman" w:hAnsi="Source Sans Pro" w:cs="Times New Roman"/>
+          <w:b/>
+          <w:bCs/>
+          <w:color w:val="222222"/>
+          <w:sz w:val="24"/>
+          <w:szCs w:val="24"/>
+          <w:lang w:eastAsia="en-IN"/>
+        </w:rPr>
+        <w:t>DropDown</w:t>
+      </w:r>
+      <w:proofErr w:type="spellEnd"/>
+      <w:r>
+        <w:rPr>
+          <w:rFonts w:ascii="Source Sans Pro" w:eastAsia="Times New Roman" w:hAnsi="Source Sans Pro" w:cs="Times New Roman"/>
+          <w:b/>
+          <w:bCs/>
+          <w:color w:val="222222"/>
+          <w:sz w:val="24"/>
+          <w:szCs w:val="24"/>
+          <w:lang w:eastAsia="en-IN"/>
+        </w:rPr>
+        <w:t xml:space="preserve"> values:</w:t>
       </w:r>
     </w:p>
     <w:p>
@@ -2290,6 +3206,7 @@
         </w:rPr>
         <w:t>Import the package </w:t>
       </w:r>
+      <w:proofErr w:type="spellStart"/>
       <w:r>
         <w:rPr>
           <w:rFonts w:ascii="Source Sans Pro" w:eastAsia="Times New Roman" w:hAnsi="Source Sans Pro" w:cs="Times New Roman"/>
@@ -2302,6 +3219,7 @@
         </w:rPr>
         <w:t>org.openqa.selenium.support.ui.Select</w:t>
       </w:r>
+      <w:proofErr w:type="spellEnd"/>
     </w:p>
     <w:p>
       <w:pPr>
@@ -2396,7 +3314,51 @@
           <w:szCs w:val="20"/>
           <w:lang w:eastAsia="en-IN"/>
         </w:rPr>
-        <w:t>Select drpCountry = new Select(driver.findElement(By.name("country")));</w:t>
+        <w:t xml:space="preserve">Select </w:t>
+      </w:r>
+      <w:proofErr w:type="spellStart"/>
+      <w:r>
+        <w:rPr>
+          <w:rFonts w:ascii="Consolas" w:eastAsia="Times New Roman" w:hAnsi="Consolas" w:cs="Courier New"/>
+          <w:color w:val="222222"/>
+          <w:sz w:val="20"/>
+          <w:szCs w:val="20"/>
+          <w:lang w:eastAsia="en-IN"/>
+        </w:rPr>
+        <w:t>drpCountry</w:t>
+      </w:r>
+      <w:proofErr w:type="spellEnd"/>
+      <w:r>
+        <w:rPr>
+          <w:rFonts w:ascii="Consolas" w:eastAsia="Times New Roman" w:hAnsi="Consolas" w:cs="Courier New"/>
+          <w:color w:val="222222"/>
+          <w:sz w:val="20"/>
+          <w:szCs w:val="20"/>
+          <w:lang w:eastAsia="en-IN"/>
+        </w:rPr>
+        <w:t xml:space="preserve"> = new Select(</w:t>
+      </w:r>
+      <w:proofErr w:type="spellStart"/>
+      <w:r>
+        <w:rPr>
+          <w:rFonts w:ascii="Consolas" w:eastAsia="Times New Roman" w:hAnsi="Consolas" w:cs="Courier New"/>
+          <w:color w:val="222222"/>
+          <w:sz w:val="20"/>
+          <w:szCs w:val="20"/>
+          <w:lang w:eastAsia="en-IN"/>
+        </w:rPr>
+        <w:t>driver.findElement</w:t>
+      </w:r>
+      <w:proofErr w:type="spellEnd"/>
+      <w:r>
+        <w:rPr>
+          <w:rFonts w:ascii="Consolas" w:eastAsia="Times New Roman" w:hAnsi="Consolas" w:cs="Courier New"/>
+          <w:color w:val="222222"/>
+          <w:sz w:val="20"/>
+          <w:szCs w:val="20"/>
+          <w:lang w:eastAsia="en-IN"/>
+        </w:rPr>
+        <w:t>(By.name("country")));</w:t>
       </w:r>
     </w:p>
     <w:p>
@@ -2449,7 +3411,28 @@
           <w:lang w:eastAsia="en-IN"/>
         </w:rPr>
         <w:tab/>
-        <w:t>drpCountry.selectByVisibleText("ANTARCTICA");</w:t>
+      </w:r>
+      <w:proofErr w:type="spellStart"/>
+      <w:r>
+        <w:rPr>
+          <w:rFonts w:ascii="Consolas" w:eastAsia="Times New Roman" w:hAnsi="Consolas" w:cs="Courier New"/>
+          <w:color w:val="222222"/>
+          <w:sz w:val="20"/>
+          <w:szCs w:val="20"/>
+          <w:lang w:eastAsia="en-IN"/>
+        </w:rPr>
+        <w:t>drpCountry.selectByVisibleText</w:t>
+      </w:r>
+      <w:proofErr w:type="spellEnd"/>
+      <w:r>
+        <w:rPr>
+          <w:rFonts w:ascii="Consolas" w:eastAsia="Times New Roman" w:hAnsi="Consolas" w:cs="Courier New"/>
+          <w:color w:val="222222"/>
+          <w:sz w:val="20"/>
+          <w:szCs w:val="20"/>
+          <w:lang w:eastAsia="en-IN"/>
+        </w:rPr>
+        <w:t>("ANTARCTICA");</w:t>
       </w:r>
     </w:p>
     <w:p>
@@ -2587,7 +3570,28 @@
           <w:lang w:eastAsia="en-IN"/>
         </w:rPr>
         <w:tab/>
-        <w:t>driver.get("</w:t>
+      </w:r>
+      <w:proofErr w:type="spellStart"/>
+      <w:r>
+        <w:rPr>
+          <w:rFonts w:ascii="Consolas" w:eastAsia="Times New Roman" w:hAnsi="Consolas" w:cs="Courier New"/>
+          <w:color w:val="222222"/>
+          <w:sz w:val="20"/>
+          <w:szCs w:val="20"/>
+          <w:lang w:eastAsia="en-IN"/>
+        </w:rPr>
+        <w:t>driver.get</w:t>
+      </w:r>
+      <w:proofErr w:type="spellEnd"/>
+      <w:r>
+        <w:rPr>
+          <w:rFonts w:ascii="Consolas" w:eastAsia="Times New Roman" w:hAnsi="Consolas" w:cs="Courier New"/>
+          <w:color w:val="222222"/>
+          <w:sz w:val="20"/>
+          <w:szCs w:val="20"/>
+          <w:lang w:eastAsia="en-IN"/>
+        </w:rPr>
+        <w:t>("</w:t>
       </w:r>
       <w:r>
         <w:rPr>
@@ -2660,7 +3664,29 @@
           <w:lang w:eastAsia="en-IN"/>
         </w:rPr>
         <w:tab/>
-        <w:t>Select fruits = new Select(driver.findElement(By.id("fruits")));</w:t>
+        <w:t>Select fruits = new Select(</w:t>
+      </w:r>
+      <w:proofErr w:type="spellStart"/>
+      <w:r>
+        <w:rPr>
+          <w:rFonts w:ascii="Consolas" w:eastAsia="Times New Roman" w:hAnsi="Consolas" w:cs="Courier New"/>
+          <w:color w:val="222222"/>
+          <w:sz w:val="20"/>
+          <w:szCs w:val="20"/>
+          <w:lang w:eastAsia="en-IN"/>
+        </w:rPr>
+        <w:t>driver.findElement</w:t>
+      </w:r>
+      <w:proofErr w:type="spellEnd"/>
+      <w:r>
+        <w:rPr>
+          <w:rFonts w:ascii="Consolas" w:eastAsia="Times New Roman" w:hAnsi="Consolas" w:cs="Courier New"/>
+          <w:color w:val="222222"/>
+          <w:sz w:val="20"/>
+          <w:szCs w:val="20"/>
+          <w:lang w:eastAsia="en-IN"/>
+        </w:rPr>
+        <w:t>(By.id("fruits")));</w:t>
       </w:r>
     </w:p>
     <w:p>
@@ -2713,7 +3739,28 @@
           <w:lang w:eastAsia="en-IN"/>
         </w:rPr>
         <w:tab/>
-        <w:t>fruits.selectByVisibleText("Banana");</w:t>
+      </w:r>
+      <w:proofErr w:type="spellStart"/>
+      <w:r>
+        <w:rPr>
+          <w:rFonts w:ascii="Consolas" w:eastAsia="Times New Roman" w:hAnsi="Consolas" w:cs="Courier New"/>
+          <w:color w:val="222222"/>
+          <w:sz w:val="20"/>
+          <w:szCs w:val="20"/>
+          <w:lang w:eastAsia="en-IN"/>
+        </w:rPr>
+        <w:t>fruits.selectByVisibleText</w:t>
+      </w:r>
+      <w:proofErr w:type="spellEnd"/>
+      <w:r>
+        <w:rPr>
+          <w:rFonts w:ascii="Consolas" w:eastAsia="Times New Roman" w:hAnsi="Consolas" w:cs="Courier New"/>
+          <w:color w:val="222222"/>
+          <w:sz w:val="20"/>
+          <w:szCs w:val="20"/>
+          <w:lang w:eastAsia="en-IN"/>
+        </w:rPr>
+        <w:t>("Banana");</w:t>
       </w:r>
     </w:p>
     <w:p>
@@ -2766,7 +3813,28 @@
           <w:lang w:eastAsia="en-IN"/>
         </w:rPr>
         <w:tab/>
-        <w:t>fruits.selectByIndex(1);</w:t>
+      </w:r>
+      <w:proofErr w:type="spellStart"/>
+      <w:r>
+        <w:rPr>
+          <w:rFonts w:ascii="Consolas" w:eastAsia="Times New Roman" w:hAnsi="Consolas" w:cs="Courier New"/>
+          <w:color w:val="222222"/>
+          <w:sz w:val="20"/>
+          <w:szCs w:val="20"/>
+          <w:lang w:eastAsia="en-IN"/>
+        </w:rPr>
+        <w:t>fruits.selectByIndex</w:t>
+      </w:r>
+      <w:proofErr w:type="spellEnd"/>
+      <w:r>
+        <w:rPr>
+          <w:rFonts w:ascii="Consolas" w:eastAsia="Times New Roman" w:hAnsi="Consolas" w:cs="Courier New"/>
+          <w:color w:val="222222"/>
+          <w:sz w:val="20"/>
+          <w:szCs w:val="20"/>
+          <w:lang w:eastAsia="en-IN"/>
+        </w:rPr>
+        <w:t>(1);</w:t>
       </w:r>
     </w:p>
     <w:p>
@@ -2802,9 +3870,9 @@
         <w:tblLook w:val="04A0" w:firstRow="1" w:lastRow="0" w:firstColumn="1" w:lastColumn="0" w:noHBand="0" w:noVBand="1"/>
       </w:tblPr>
       <w:tblGrid>
-        <w:gridCol w:w="1545"/>
-        <w:gridCol w:w="5353"/>
-        <w:gridCol w:w="4217"/>
+        <w:gridCol w:w="1585"/>
+        <w:gridCol w:w="5180"/>
+        <w:gridCol w:w="4350"/>
       </w:tblGrid>
       <w:tr>
         <w:trPr>
@@ -2883,6 +3951,7 @@
                 <w:lang w:eastAsia="en-IN"/>
               </w:rPr>
             </w:pPr>
+            <w:proofErr w:type="spellStart"/>
             <w:r>
               <w:rPr>
                 <w:rFonts w:ascii="Source Sans Pro" w:eastAsia="Times New Roman" w:hAnsi="Source Sans Pro" w:cs="Times New Roman"/>
@@ -2893,7 +3962,20 @@
                 <w:szCs w:val="27"/>
                 <w:lang w:eastAsia="en-IN"/>
               </w:rPr>
-              <w:t>selectByVisibleText()/</w:t>
+              <w:t>selectByVisibleText</w:t>
+            </w:r>
+            <w:proofErr w:type="spellEnd"/>
+            <w:r>
+              <w:rPr>
+                <w:rFonts w:ascii="Source Sans Pro" w:eastAsia="Times New Roman" w:hAnsi="Source Sans Pro" w:cs="Times New Roman"/>
+                <w:i/>
+                <w:iCs/>
+                <w:color w:val="222222"/>
+                <w:sz w:val="27"/>
+                <w:szCs w:val="27"/>
+                <w:lang w:eastAsia="en-IN"/>
+              </w:rPr>
+              <w:t>()/</w:t>
             </w:r>
             <w:r>
               <w:rPr>
@@ -2905,6 +3987,7 @@
               </w:rPr>
               <w:t> </w:t>
             </w:r>
+            <w:proofErr w:type="spellStart"/>
             <w:r>
               <w:rPr>
                 <w:rFonts w:ascii="Source Sans Pro" w:eastAsia="Times New Roman" w:hAnsi="Source Sans Pro" w:cs="Times New Roman"/>
@@ -2915,7 +3998,20 @@
                 <w:szCs w:val="27"/>
                 <w:lang w:eastAsia="en-IN"/>
               </w:rPr>
-              <w:t>deselectByVisibleText()</w:t>
+              <w:t>deselectByVisibleText</w:t>
+            </w:r>
+            <w:proofErr w:type="spellEnd"/>
+            <w:r>
+              <w:rPr>
+                <w:rFonts w:ascii="Source Sans Pro" w:eastAsia="Times New Roman" w:hAnsi="Source Sans Pro" w:cs="Times New Roman"/>
+                <w:i/>
+                <w:iCs/>
+                <w:color w:val="222222"/>
+                <w:sz w:val="27"/>
+                <w:szCs w:val="27"/>
+                <w:lang w:eastAsia="en-IN"/>
+              </w:rPr>
+              <w:t>()</w:t>
             </w:r>
           </w:p>
         </w:tc>
@@ -3021,6 +4117,7 @@
                 <w:lang w:eastAsia="en-IN"/>
               </w:rPr>
             </w:pPr>
+            <w:proofErr w:type="spellStart"/>
             <w:r>
               <w:rPr>
                 <w:rFonts w:ascii="Source Sans Pro" w:eastAsia="Times New Roman" w:hAnsi="Source Sans Pro" w:cs="Times New Roman"/>
@@ -3031,7 +4128,20 @@
                 <w:szCs w:val="27"/>
                 <w:lang w:eastAsia="en-IN"/>
               </w:rPr>
-              <w:t>selectByValue()/</w:t>
+              <w:t>selectByValue</w:t>
+            </w:r>
+            <w:proofErr w:type="spellEnd"/>
+            <w:r>
+              <w:rPr>
+                <w:rFonts w:ascii="Source Sans Pro" w:eastAsia="Times New Roman" w:hAnsi="Source Sans Pro" w:cs="Times New Roman"/>
+                <w:i/>
+                <w:iCs/>
+                <w:color w:val="222222"/>
+                <w:sz w:val="27"/>
+                <w:szCs w:val="27"/>
+                <w:lang w:eastAsia="en-IN"/>
+              </w:rPr>
+              <w:t>()/</w:t>
             </w:r>
             <w:r>
               <w:rPr>
@@ -3043,6 +4153,7 @@
               </w:rPr>
               <w:t> </w:t>
             </w:r>
+            <w:proofErr w:type="spellStart"/>
             <w:r>
               <w:rPr>
                 <w:rFonts w:ascii="Source Sans Pro" w:eastAsia="Times New Roman" w:hAnsi="Source Sans Pro" w:cs="Times New Roman"/>
@@ -3053,7 +4164,20 @@
                 <w:szCs w:val="27"/>
                 <w:lang w:eastAsia="en-IN"/>
               </w:rPr>
-              <w:t>deselectByValue()</w:t>
+              <w:t>deselectByValue</w:t>
+            </w:r>
+            <w:proofErr w:type="spellEnd"/>
+            <w:r>
+              <w:rPr>
+                <w:rFonts w:ascii="Source Sans Pro" w:eastAsia="Times New Roman" w:hAnsi="Source Sans Pro" w:cs="Times New Roman"/>
+                <w:i/>
+                <w:iCs/>
+                <w:color w:val="222222"/>
+                <w:sz w:val="27"/>
+                <w:szCs w:val="27"/>
+                <w:lang w:eastAsia="en-IN"/>
+              </w:rPr>
+              <w:t>()</w:t>
             </w:r>
           </w:p>
         </w:tc>
@@ -3159,6 +4283,7 @@
                 <w:lang w:eastAsia="en-IN"/>
               </w:rPr>
             </w:pPr>
+            <w:proofErr w:type="spellStart"/>
             <w:r>
               <w:rPr>
                 <w:rFonts w:ascii="Source Sans Pro" w:eastAsia="Times New Roman" w:hAnsi="Source Sans Pro" w:cs="Times New Roman"/>
@@ -3169,7 +4294,20 @@
                 <w:szCs w:val="27"/>
                 <w:lang w:eastAsia="en-IN"/>
               </w:rPr>
-              <w:t>selectByIndex()/</w:t>
+              <w:t>selectByIndex</w:t>
+            </w:r>
+            <w:proofErr w:type="spellEnd"/>
+            <w:r>
+              <w:rPr>
+                <w:rFonts w:ascii="Source Sans Pro" w:eastAsia="Times New Roman" w:hAnsi="Source Sans Pro" w:cs="Times New Roman"/>
+                <w:i/>
+                <w:iCs/>
+                <w:color w:val="222222"/>
+                <w:sz w:val="27"/>
+                <w:szCs w:val="27"/>
+                <w:lang w:eastAsia="en-IN"/>
+              </w:rPr>
+              <w:t>()/</w:t>
             </w:r>
             <w:r>
               <w:rPr>
@@ -3181,6 +4319,7 @@
               </w:rPr>
               <w:t> </w:t>
             </w:r>
+            <w:proofErr w:type="spellStart"/>
             <w:r>
               <w:rPr>
                 <w:rFonts w:ascii="Source Sans Pro" w:eastAsia="Times New Roman" w:hAnsi="Source Sans Pro" w:cs="Times New Roman"/>
@@ -3191,7 +4330,20 @@
                 <w:szCs w:val="27"/>
                 <w:lang w:eastAsia="en-IN"/>
               </w:rPr>
-              <w:t>deselectByIndex()</w:t>
+              <w:t>deselectByIndex</w:t>
+            </w:r>
+            <w:proofErr w:type="spellEnd"/>
+            <w:r>
+              <w:rPr>
+                <w:rFonts w:ascii="Source Sans Pro" w:eastAsia="Times New Roman" w:hAnsi="Source Sans Pro" w:cs="Times New Roman"/>
+                <w:i/>
+                <w:iCs/>
+                <w:color w:val="222222"/>
+                <w:sz w:val="27"/>
+                <w:szCs w:val="27"/>
+                <w:lang w:eastAsia="en-IN"/>
+              </w:rPr>
+              <w:t>()</w:t>
             </w:r>
           </w:p>
         </w:tc>
@@ -3297,6 +4449,7 @@
                 <w:lang w:eastAsia="en-IN"/>
               </w:rPr>
             </w:pPr>
+            <w:proofErr w:type="spellStart"/>
             <w:r>
               <w:rPr>
                 <w:rFonts w:ascii="Source Sans Pro" w:eastAsia="Times New Roman" w:hAnsi="Source Sans Pro" w:cs="Times New Roman"/>
@@ -3307,7 +4460,20 @@
                 <w:szCs w:val="27"/>
                 <w:lang w:eastAsia="en-IN"/>
               </w:rPr>
-              <w:t>isMultiple()</w:t>
+              <w:t>isMultiple</w:t>
+            </w:r>
+            <w:proofErr w:type="spellEnd"/>
+            <w:r>
+              <w:rPr>
+                <w:rFonts w:ascii="Source Sans Pro" w:eastAsia="Times New Roman" w:hAnsi="Source Sans Pro" w:cs="Times New Roman"/>
+                <w:i/>
+                <w:iCs/>
+                <w:color w:val="222222"/>
+                <w:sz w:val="27"/>
+                <w:szCs w:val="27"/>
+                <w:lang w:eastAsia="en-IN"/>
+              </w:rPr>
+              <w:t>()</w:t>
             </w:r>
           </w:p>
         </w:tc>
@@ -3413,6 +4579,7 @@
                 <w:lang w:eastAsia="en-IN"/>
               </w:rPr>
             </w:pPr>
+            <w:proofErr w:type="spellStart"/>
             <w:r>
               <w:rPr>
                 <w:rFonts w:ascii="Source Sans Pro" w:eastAsia="Times New Roman" w:hAnsi="Source Sans Pro" w:cs="Times New Roman"/>
@@ -3423,7 +4590,20 @@
                 <w:szCs w:val="27"/>
                 <w:lang w:eastAsia="en-IN"/>
               </w:rPr>
-              <w:t>deselectAll()</w:t>
+              <w:t>deselectAll</w:t>
+            </w:r>
+            <w:proofErr w:type="spellEnd"/>
+            <w:r>
+              <w:rPr>
+                <w:rFonts w:ascii="Source Sans Pro" w:eastAsia="Times New Roman" w:hAnsi="Source Sans Pro" w:cs="Times New Roman"/>
+                <w:i/>
+                <w:iCs/>
+                <w:color w:val="222222"/>
+                <w:sz w:val="27"/>
+                <w:szCs w:val="27"/>
+                <w:lang w:eastAsia="en-IN"/>
+              </w:rPr>
+              <w:t>()</w:t>
             </w:r>
           </w:p>
         </w:tc>
@@ -3740,6 +4920,54 @@
             </a:graphic>
           </wp:inline>
         </w:drawing>
+      </w:r>
+    </w:p>
+    <w:p>
+      <w:pPr>
+        <w:rPr>
+          <w:b/>
+          <w:bCs/>
+          <w:lang w:val="en-US"/>
+        </w:rPr>
+      </w:pPr>
+    </w:p>
+    <w:p>
+      <w:r>
+        <w:rPr>
+          <w:b/>
+          <w:bCs/>
+          <w:lang w:val="en-US"/>
+        </w:rPr>
+        <w:t xml:space="preserve">Refer </w:t>
+      </w:r>
+      <w:proofErr w:type="spellStart"/>
+      <w:r>
+        <w:rPr>
+          <w:b/>
+          <w:bCs/>
+          <w:lang w:val="en-US"/>
+        </w:rPr>
+        <w:t>Tpoint</w:t>
+      </w:r>
+      <w:proofErr w:type="spellEnd"/>
+      <w:r>
+        <w:rPr>
+          <w:b/>
+          <w:bCs/>
+          <w:lang w:val="en-US"/>
+        </w:rPr>
+        <w:t xml:space="preserve"> for Instant understanding :</w:t>
+      </w:r>
+      <w:r>
+        <w:t xml:space="preserve"> </w:t>
+      </w:r>
+      <w:r>
+        <w:rPr>
+          <w:b/>
+          <w:bCs/>
+          <w:lang w:val="en-US"/>
+        </w:rPr>
+        <w:t>https://www.javatpoint.com/selenium-webdriver-locating-strategies</w:t>
       </w:r>
     </w:p>
     <w:sectPr>
@@ -4659,7 +5887,6 @@
   <w:style w:type="character" w:default="1" w:styleId="DefaultParagraphFont">
     <w:name w:val="Default Paragraph Font"/>
     <w:uiPriority w:val="1"/>
-    <w:semiHidden/>
     <w:unhideWhenUsed/>
   </w:style>
   <w:style w:type="table" w:default="1" w:styleId="TableNormal">

</xml_diff>